<commit_message>
update ignore and py file
</commit_message>
<xml_diff>
--- a/martingale/report.docx
+++ b/martingale/report.docx
@@ -77,20 +77,7 @@
         <w:rPr>
           <w:rFonts w:eastAsiaTheme="minorHAnsi"/>
         </w:rPr>
-        <w:t>Welcome to Joyner Document Format (JDF) v2.2! JDF is primarily intended to standardize page lengths while ensuring readability. Note that you are required to use JDF for all written assignments, but we will not perform explicit formatting checks. So, while improper formatting may be subject to penalties, you should not worry too much about whether your submission conforms to every minute detail; the most important elements are margins, font, font sizes, and line spacing. Just make a copy of one of the provided templates and replace its contents with your own, using the built-in paragraph styles.</w:t>
-      </w:r>
-      <w:r>
-        <w:rPr>
-          <w:rStyle w:val="FootnoteReference"/>
-          <w:rFonts w:eastAsiaTheme="minorHAnsi"/>
-        </w:rPr>
-        <w:footnoteReference w:id="2"/>
-      </w:r>
-      <w:r>
-        <w:rPr>
-          <w:rFonts w:eastAsiaTheme="minorHAnsi"/>
-        </w:rPr>
-        <w:t xml:space="preserve"> If you do so, you do not need to verify that the style was followed.</w:t>
+        <w:t xml:space="preserve">Welcome to Joyner Document Format (JDF) v2.2! JDF is primarily intended to standardize page lengths while ensuring readability. Note that you are required to use JDF for all written assignments, </w:t>
       </w:r>
     </w:p>
     <w:p>
@@ -102,71 +89,6 @@
       </w:r>
     </w:p>
     <w:p>
-      <w:r>
-        <w:rPr>
-          <w:noProof/>
-          <w:sz w:val="34"/>
-          <w:szCs w:val="34"/>
-          <w14:ligatures w14:val="none"/>
-          <w14:numForm w14:val="default"/>
-          <w14:numSpacing w14:val="default"/>
-        </w:rPr>
-        <w:drawing>
-          <wp:anchor distT="0" distB="0" distL="114300" distR="114300" simplePos="0" relativeHeight="251659264" behindDoc="0" locked="0" layoutInCell="1" allowOverlap="1" wp14:anchorId="521E32D0" wp14:editId="7D43DB43">
-            <wp:simplePos x="0" y="0"/>
-            <wp:positionH relativeFrom="margin">
-              <wp:posOffset>1771650</wp:posOffset>
-            </wp:positionH>
-            <wp:positionV relativeFrom="paragraph">
-              <wp:posOffset>1227009</wp:posOffset>
-            </wp:positionV>
-            <wp:extent cx="1482090" cy="278130"/>
-            <wp:effectExtent l="0" t="0" r="3810" b="1270"/>
-            <wp:wrapTopAndBottom/>
-            <wp:docPr id="3" name="Picture 3"/>
-            <wp:cNvGraphicFramePr>
-              <a:graphicFrameLocks xmlns:a="http://schemas.openxmlformats.org/drawingml/2006/main" noChangeAspect="1"/>
-            </wp:cNvGraphicFramePr>
-            <a:graphic xmlns:a="http://schemas.openxmlformats.org/drawingml/2006/main">
-              <a:graphicData uri="http://schemas.openxmlformats.org/drawingml/2006/picture">
-                <pic:pic xmlns:pic="http://schemas.openxmlformats.org/drawingml/2006/picture">
-                  <pic:nvPicPr>
-                    <pic:cNvPr id="3" name="palatino-test.png"/>
-                    <pic:cNvPicPr/>
-                  </pic:nvPicPr>
-                  <pic:blipFill>
-                    <a:blip r:embed="rId8" cstate="print">
-                      <a:extLst>
-                        <a:ext uri="{28A0092B-C50C-407E-A947-70E740481C1C}">
-                          <a14:useLocalDpi xmlns:a14="http://schemas.microsoft.com/office/drawing/2010/main" val="0"/>
-                        </a:ext>
-                      </a:extLst>
-                    </a:blip>
-                    <a:stretch>
-                      <a:fillRect/>
-                    </a:stretch>
-                  </pic:blipFill>
-                  <pic:spPr>
-                    <a:xfrm>
-                      <a:off x="0" y="0"/>
-                      <a:ext cx="1482090" cy="278130"/>
-                    </a:xfrm>
-                    <a:prstGeom prst="rect">
-                      <a:avLst/>
-                    </a:prstGeom>
-                  </pic:spPr>
-                </pic:pic>
-              </a:graphicData>
-            </a:graphic>
-            <wp14:sizeRelH relativeFrom="page">
-              <wp14:pctWidth>0</wp14:pctWidth>
-            </wp14:sizeRelH>
-            <wp14:sizeRelV relativeFrom="page">
-              <wp14:pctHeight>0</wp14:pctHeight>
-            </wp14:sizeRelV>
-          </wp:anchor>
-        </w:drawing>
-      </w:r>
       <w:r>
         <w:t xml:space="preserve">All text </w:t>
       </w:r>
@@ -257,7 +179,7 @@
         </w:rPr>
         <w:t xml:space="preserve"> </w:t>
       </w:r>
-      <w:hyperlink r:id="rId9" w:history="1">
+      <w:hyperlink r:id="rId8" w:history="1">
         <w:r>
           <w:rPr>
             <w:rStyle w:val="Hyperlink"/>
@@ -323,48 +245,9 @@
     </w:p>
     <w:p>
       <w:pPr>
-        <w:spacing w:after="0" w:line="276" w:lineRule="auto"/>
-        <w:jc w:val="center"/>
-        <w:rPr>
-          <w:spacing w:val="0"/>
-          <w:sz w:val="44"/>
-          <w:szCs w:val="44"/>
-        </w:rPr>
-      </w:pPr>
-      <w:proofErr w:type="spellStart"/>
-      <w:r>
-        <w:rPr>
-          <w:spacing w:val="0"/>
-          <w:sz w:val="44"/>
-          <w:szCs w:val="44"/>
-        </w:rPr>
-        <w:t>Handgloves</w:t>
-      </w:r>
-      <w:proofErr w:type="spellEnd"/>
-    </w:p>
-    <w:p>
-      <w:pPr>
-        <w:pStyle w:val="FigureCaption"/>
-      </w:pPr>
-      <w:r>
-        <w:t>Palatino</w:t>
-      </w:r>
-      <w:r>
-        <w:t xml:space="preserve">. Make sure the live text (bottom) uses </w:t>
-      </w:r>
-      <w:r>
-        <w:t>the</w:t>
-      </w:r>
-      <w:r>
-        <w:t xml:space="preserve"> same font as the image (top).</w:t>
-      </w:r>
-    </w:p>
-    <w:p>
-      <w:pPr>
         <w:pStyle w:val="Heading1"/>
       </w:pPr>
       <w:r>
-        <w:lastRenderedPageBreak/>
         <w:t>experiments</w:t>
       </w:r>
     </w:p>
@@ -419,10 +302,11 @@
           <w14:numForm w14:val="default"/>
           <w14:numSpacing w14:val="default"/>
         </w:rPr>
+        <w:lastRenderedPageBreak/>
         <w:drawing>
-          <wp:inline distT="0" distB="0" distL="0" distR="0" wp14:anchorId="4C8EB356" wp14:editId="6DD54108">
-            <wp:extent cx="3472248" cy="1736124"/>
-            <wp:effectExtent l="0" t="0" r="0" b="3810"/>
+          <wp:inline distT="0" distB="0" distL="0" distR="0" wp14:anchorId="4C8EB356" wp14:editId="19A93BF1">
+            <wp:extent cx="4238368" cy="2119184"/>
+            <wp:effectExtent l="0" t="0" r="3810" b="1905"/>
             <wp:docPr id="1080951061" name="Picture 1" descr="A graph of a graph&#10;&#10;AI-generated content may be incorrect."/>
             <wp:cNvGraphicFramePr>
               <a:graphicFrameLocks xmlns:a="http://schemas.openxmlformats.org/drawingml/2006/main" noChangeAspect="1"/>
@@ -435,7 +319,7 @@
                     <pic:cNvPicPr/>
                   </pic:nvPicPr>
                   <pic:blipFill>
-                    <a:blip r:embed="rId10" cstate="print">
+                    <a:blip r:embed="rId9" cstate="print">
                       <a:extLst>
                         <a:ext uri="{28A0092B-C50C-407E-A947-70E740481C1C}">
                           <a14:useLocalDpi xmlns:a14="http://schemas.microsoft.com/office/drawing/2010/main" val="0"/>
@@ -449,7 +333,7 @@
                   <pic:spPr>
                     <a:xfrm>
                       <a:off x="0" y="0"/>
-                      <a:ext cx="3492624" cy="1746312"/>
+                      <a:ext cx="4273590" cy="2136795"/>
                     </a:xfrm>
                     <a:prstGeom prst="rect">
                       <a:avLst/>
@@ -465,16 +349,12 @@
     <w:p>
       <w:pPr>
         <w:pStyle w:val="FigureCaption"/>
-        <w:numPr>
-          <w:ilvl w:val="0"/>
-          <w:numId w:val="48"/>
-        </w:numPr>
         <w:ind w:firstLine="0"/>
       </w:pPr>
       <w:r>
         <w:t xml:space="preserve">Make sure your flowcharts are more useful than this one. Source: </w:t>
       </w:r>
-      <w:hyperlink r:id="rId11" w:history="1">
+      <w:hyperlink r:id="rId10" w:history="1">
         <w:r>
           <w:rPr>
             <w:rStyle w:val="Hyperlink"/>
@@ -531,10 +411,7 @@
         <w:pStyle w:val="Heading3"/>
       </w:pPr>
       <w:r>
-        <w:t xml:space="preserve">Question </w:t>
-      </w:r>
-      <w:r>
-        <w:t>2</w:t>
+        <w:t>Question 2</w:t>
       </w:r>
     </w:p>
     <w:p>
@@ -674,74 +551,1718 @@
     <w:p/>
     <w:p>
       <w:pPr>
-        <w:pStyle w:val="Heading2"/>
-      </w:pPr>
-      <w:r>
-        <w:lastRenderedPageBreak/>
-        <w:t>Tables</w:t>
+        <w:pStyle w:val="Heading3"/>
+      </w:pPr>
+      <w:r>
+        <w:t xml:space="preserve">Question </w:t>
+      </w:r>
+      <w:r>
+        <w:t>3</w:t>
       </w:r>
     </w:p>
     <w:p>
       <w:r>
-        <w:t>You have freedom to format table</w:t>
-      </w:r>
-      <w:r>
-        <w:t>s</w:t>
-      </w:r>
-      <w:r>
-        <w:t xml:space="preserve"> in the way that works best for your data.</w:t>
-      </w:r>
-      <w:r>
-        <w:t xml:space="preserve"> Generally, text should be left-aligned and numbers should be right-aligned or aligned at the decimal – y</w:t>
-      </w:r>
-      <w:r>
-        <w:t xml:space="preserve">ou can do this </w:t>
-      </w:r>
-      <w:r>
-        <w:t xml:space="preserve">in Word </w:t>
-      </w:r>
-      <w:r>
-        <w:t xml:space="preserve">using a </w:t>
+        <w:t xml:space="preserve">The </w:t>
+      </w:r>
+      <w:r>
+        <w:t>standard deviation</w:t>
+      </w:r>
+      <w:r>
+        <w:t xml:space="preserve"> represents the risk of the bets. </w:t>
+      </w:r>
+      <w:r>
+        <w:t>High standard deviation means that values of at each episodes fluctuates widely. As shown in the table 1, high standard deviation is due to outlier value.</w:t>
+      </w:r>
+    </w:p>
+    <w:tbl>
+      <w:tblPr>
+        <w:tblW w:w="8080" w:type="dxa"/>
+        <w:tblLook w:val="04A0" w:firstRow="1" w:lastRow="0" w:firstColumn="1" w:lastColumn="0" w:noHBand="0" w:noVBand="1"/>
+      </w:tblPr>
+      <w:tblGrid>
+        <w:gridCol w:w="1300"/>
+        <w:gridCol w:w="1400"/>
+        <w:gridCol w:w="1480"/>
+        <w:gridCol w:w="1300"/>
+        <w:gridCol w:w="1300"/>
+        <w:gridCol w:w="1300"/>
+      </w:tblGrid>
+      <w:tr>
+        <w:trPr>
+          <w:trHeight w:val="320"/>
+        </w:trPr>
+        <w:tc>
+          <w:tcPr>
+            <w:tcW w:w="1300" w:type="dxa"/>
+            <w:tcBorders>
+              <w:top w:val="dotDash" w:sz="8" w:space="0" w:color="auto"/>
+              <w:left w:val="dotDash" w:sz="8" w:space="0" w:color="auto"/>
+              <w:bottom w:val="single" w:sz="4" w:space="0" w:color="auto"/>
+              <w:right w:val="single" w:sz="4" w:space="0" w:color="auto"/>
+            </w:tcBorders>
+            <w:shd w:val="clear" w:color="auto" w:fill="auto"/>
+            <w:noWrap/>
+            <w:vAlign w:val="center"/>
+            <w:hideMark/>
+          </w:tcPr>
+          <w:p>
+            <w:pPr>
+              <w:spacing w:line="280" w:lineRule="exact"/>
+              <w:jc w:val="center"/>
+              <w:rPr>
+                <w:b/>
+                <w:sz w:val="17"/>
+              </w:rPr>
+            </w:pPr>
+            <w:r>
+              <w:rPr>
+                <w:sz w:val="17"/>
+              </w:rPr>
+              <w:t>Spin No.</w:t>
+            </w:r>
+          </w:p>
+        </w:tc>
+        <w:tc>
+          <w:tcPr>
+            <w:tcW w:w="1400" w:type="dxa"/>
+            <w:tcBorders>
+              <w:top w:val="dotDash" w:sz="8" w:space="0" w:color="auto"/>
+              <w:left w:val="nil"/>
+              <w:bottom w:val="single" w:sz="4" w:space="0" w:color="auto"/>
+              <w:right w:val="single" w:sz="4" w:space="0" w:color="auto"/>
+            </w:tcBorders>
+            <w:shd w:val="clear" w:color="auto" w:fill="auto"/>
+            <w:noWrap/>
+            <w:vAlign w:val="center"/>
+            <w:hideMark/>
+          </w:tcPr>
+          <w:p>
+            <w:pPr>
+              <w:spacing w:line="280" w:lineRule="exact"/>
+              <w:jc w:val="center"/>
+              <w:rPr>
+                <w:b/>
+                <w:sz w:val="17"/>
+              </w:rPr>
+            </w:pPr>
+            <w:r>
+              <w:rPr>
+                <w:b/>
+                <w:sz w:val="17"/>
+              </w:rPr>
+              <w:t>std_dev</w:t>
+            </w:r>
+          </w:p>
+        </w:tc>
+        <w:tc>
+          <w:tcPr>
+            <w:tcW w:w="1480" w:type="dxa"/>
+            <w:tcBorders>
+              <w:top w:val="dotDash" w:sz="8" w:space="0" w:color="auto"/>
+              <w:left w:val="nil"/>
+              <w:bottom w:val="single" w:sz="4" w:space="0" w:color="auto"/>
+              <w:right w:val="single" w:sz="4" w:space="0" w:color="auto"/>
+            </w:tcBorders>
+            <w:shd w:val="clear" w:color="auto" w:fill="auto"/>
+            <w:noWrap/>
+            <w:vAlign w:val="center"/>
+            <w:hideMark/>
+          </w:tcPr>
+          <w:p>
+            <w:pPr>
+              <w:spacing w:line="280" w:lineRule="exact"/>
+              <w:jc w:val="center"/>
+              <w:rPr>
+                <w:b/>
+                <w:sz w:val="17"/>
+              </w:rPr>
+            </w:pPr>
+            <w:r>
+              <w:rPr>
+                <w:b/>
+                <w:sz w:val="17"/>
+              </w:rPr>
+              <w:t>Mean</w:t>
+            </w:r>
+          </w:p>
+        </w:tc>
+        <w:tc>
+          <w:tcPr>
+            <w:tcW w:w="1300" w:type="dxa"/>
+            <w:tcBorders>
+              <w:top w:val="dotDash" w:sz="8" w:space="0" w:color="auto"/>
+              <w:left w:val="nil"/>
+              <w:bottom w:val="single" w:sz="4" w:space="0" w:color="auto"/>
+              <w:right w:val="single" w:sz="4" w:space="0" w:color="auto"/>
+            </w:tcBorders>
+            <w:shd w:val="clear" w:color="auto" w:fill="auto"/>
+            <w:noWrap/>
+            <w:vAlign w:val="center"/>
+            <w:hideMark/>
+          </w:tcPr>
+          <w:p>
+            <w:pPr>
+              <w:spacing w:line="280" w:lineRule="exact"/>
+              <w:jc w:val="center"/>
+              <w:rPr>
+                <w:b/>
+                <w:sz w:val="17"/>
+              </w:rPr>
+            </w:pPr>
+            <w:r>
+              <w:rPr>
+                <w:b/>
+                <w:sz w:val="17"/>
+              </w:rPr>
+              <w:t>Episode1</w:t>
+            </w:r>
+          </w:p>
+        </w:tc>
+        <w:tc>
+          <w:tcPr>
+            <w:tcW w:w="1300" w:type="dxa"/>
+            <w:tcBorders>
+              <w:top w:val="dotDash" w:sz="8" w:space="0" w:color="auto"/>
+              <w:left w:val="nil"/>
+              <w:bottom w:val="single" w:sz="4" w:space="0" w:color="auto"/>
+              <w:right w:val="single" w:sz="4" w:space="0" w:color="auto"/>
+            </w:tcBorders>
+            <w:shd w:val="clear" w:color="auto" w:fill="auto"/>
+            <w:noWrap/>
+            <w:vAlign w:val="center"/>
+            <w:hideMark/>
+          </w:tcPr>
+          <w:p>
+            <w:pPr>
+              <w:spacing w:line="280" w:lineRule="exact"/>
+              <w:jc w:val="center"/>
+              <w:rPr>
+                <w:b/>
+                <w:sz w:val="17"/>
+              </w:rPr>
+            </w:pPr>
+            <w:r>
+              <w:rPr>
+                <w:b/>
+                <w:sz w:val="17"/>
+              </w:rPr>
+              <w:t>Episode2</w:t>
+            </w:r>
+          </w:p>
+        </w:tc>
+        <w:tc>
+          <w:tcPr>
+            <w:tcW w:w="1300" w:type="dxa"/>
+            <w:tcBorders>
+              <w:top w:val="dotDash" w:sz="8" w:space="0" w:color="auto"/>
+              <w:left w:val="nil"/>
+              <w:bottom w:val="single" w:sz="4" w:space="0" w:color="auto"/>
+              <w:right w:val="dotDash" w:sz="8" w:space="0" w:color="auto"/>
+            </w:tcBorders>
+            <w:shd w:val="clear" w:color="auto" w:fill="auto"/>
+            <w:noWrap/>
+            <w:vAlign w:val="center"/>
+            <w:hideMark/>
+          </w:tcPr>
+          <w:p>
+            <w:pPr>
+              <w:spacing w:line="280" w:lineRule="exact"/>
+              <w:jc w:val="center"/>
+              <w:rPr>
+                <w:b/>
+                <w:sz w:val="17"/>
+              </w:rPr>
+            </w:pPr>
+            <w:r>
+              <w:rPr>
+                <w:b/>
+                <w:sz w:val="17"/>
+              </w:rPr>
+              <w:t>Episode3</w:t>
+            </w:r>
+          </w:p>
+        </w:tc>
+      </w:tr>
+      <w:tr>
+        <w:trPr>
+          <w:trHeight w:val="320"/>
+        </w:trPr>
+        <w:tc>
+          <w:tcPr>
+            <w:tcW w:w="1300" w:type="dxa"/>
+            <w:tcBorders>
+              <w:top w:val="nil"/>
+              <w:left w:val="dotDash" w:sz="8" w:space="0" w:color="auto"/>
+              <w:bottom w:val="single" w:sz="4" w:space="0" w:color="auto"/>
+              <w:right w:val="single" w:sz="4" w:space="0" w:color="auto"/>
+            </w:tcBorders>
+            <w:shd w:val="clear" w:color="auto" w:fill="auto"/>
+            <w:noWrap/>
+            <w:vAlign w:val="center"/>
+            <w:hideMark/>
+          </w:tcPr>
+          <w:p>
+            <w:pPr>
+              <w:spacing w:line="280" w:lineRule="exact"/>
+              <w:jc w:val="center"/>
+              <w:rPr>
+                <w:sz w:val="17"/>
+              </w:rPr>
+            </w:pPr>
+            <w:r>
+              <w:rPr>
+                <w:sz w:val="17"/>
+              </w:rPr>
+              <w:t>127</w:t>
+            </w:r>
+          </w:p>
+        </w:tc>
+        <w:tc>
+          <w:tcPr>
+            <w:tcW w:w="1400" w:type="dxa"/>
+            <w:tcBorders>
+              <w:top w:val="nil"/>
+              <w:left w:val="nil"/>
+              <w:bottom w:val="single" w:sz="4" w:space="0" w:color="auto"/>
+              <w:right w:val="single" w:sz="4" w:space="0" w:color="auto"/>
+            </w:tcBorders>
+            <w:shd w:val="clear" w:color="auto" w:fill="auto"/>
+            <w:noWrap/>
+            <w:vAlign w:val="center"/>
+            <w:hideMark/>
+          </w:tcPr>
+          <w:p>
+            <w:pPr>
+              <w:spacing w:line="280" w:lineRule="exact"/>
+              <w:jc w:val="center"/>
+              <w:rPr>
+                <w:sz w:val="17"/>
+              </w:rPr>
+            </w:pPr>
+            <w:r>
+              <w:rPr>
+                <w:sz w:val="17"/>
+              </w:rPr>
+              <w:t>242.37</w:t>
+            </w:r>
+          </w:p>
+        </w:tc>
+        <w:tc>
+          <w:tcPr>
+            <w:tcW w:w="1480" w:type="dxa"/>
+            <w:tcBorders>
+              <w:top w:val="nil"/>
+              <w:left w:val="nil"/>
+              <w:bottom w:val="single" w:sz="4" w:space="0" w:color="auto"/>
+              <w:right w:val="single" w:sz="4" w:space="0" w:color="auto"/>
+            </w:tcBorders>
+            <w:shd w:val="clear" w:color="auto" w:fill="auto"/>
+            <w:noWrap/>
+            <w:vAlign w:val="center"/>
+            <w:hideMark/>
+          </w:tcPr>
+          <w:p>
+            <w:pPr>
+              <w:spacing w:line="280" w:lineRule="exact"/>
+              <w:jc w:val="center"/>
+              <w:rPr>
+                <w:sz w:val="17"/>
+              </w:rPr>
+            </w:pPr>
+            <w:r>
+              <w:rPr>
+                <w:sz w:val="17"/>
+              </w:rPr>
+              <w:t>-108.33</w:t>
+            </w:r>
+          </w:p>
+        </w:tc>
+        <w:tc>
+          <w:tcPr>
+            <w:tcW w:w="1300" w:type="dxa"/>
+            <w:tcBorders>
+              <w:top w:val="nil"/>
+              <w:left w:val="nil"/>
+              <w:bottom w:val="single" w:sz="4" w:space="0" w:color="auto"/>
+              <w:right w:val="single" w:sz="4" w:space="0" w:color="auto"/>
+            </w:tcBorders>
+            <w:shd w:val="clear" w:color="auto" w:fill="auto"/>
+            <w:noWrap/>
+            <w:vAlign w:val="center"/>
+            <w:hideMark/>
+          </w:tcPr>
+          <w:p>
+            <w:pPr>
+              <w:spacing w:line="280" w:lineRule="exact"/>
+              <w:jc w:val="center"/>
+              <w:rPr>
+                <w:sz w:val="17"/>
+              </w:rPr>
+            </w:pPr>
+            <w:r>
+              <w:rPr>
+                <w:sz w:val="17"/>
+              </w:rPr>
+              <w:t>70</w:t>
+            </w:r>
+          </w:p>
+        </w:tc>
+        <w:tc>
+          <w:tcPr>
+            <w:tcW w:w="1300" w:type="dxa"/>
+            <w:tcBorders>
+              <w:top w:val="nil"/>
+              <w:left w:val="nil"/>
+              <w:bottom w:val="single" w:sz="4" w:space="0" w:color="auto"/>
+              <w:right w:val="single" w:sz="4" w:space="0" w:color="auto"/>
+            </w:tcBorders>
+            <w:shd w:val="clear" w:color="auto" w:fill="auto"/>
+            <w:noWrap/>
+            <w:vAlign w:val="center"/>
+            <w:hideMark/>
+          </w:tcPr>
+          <w:p>
+            <w:pPr>
+              <w:spacing w:line="280" w:lineRule="exact"/>
+              <w:jc w:val="center"/>
+              <w:rPr>
+                <w:sz w:val="17"/>
+              </w:rPr>
+            </w:pPr>
+            <w:r>
+              <w:rPr>
+                <w:sz w:val="17"/>
+              </w:rPr>
+              <w:t>56</w:t>
+            </w:r>
+          </w:p>
+        </w:tc>
+        <w:tc>
+          <w:tcPr>
+            <w:tcW w:w="1300" w:type="dxa"/>
+            <w:tcBorders>
+              <w:top w:val="nil"/>
+              <w:left w:val="nil"/>
+              <w:bottom w:val="single" w:sz="4" w:space="0" w:color="auto"/>
+              <w:right w:val="dotDash" w:sz="8" w:space="0" w:color="auto"/>
+            </w:tcBorders>
+            <w:shd w:val="clear" w:color="auto" w:fill="auto"/>
+            <w:noWrap/>
+            <w:vAlign w:val="center"/>
+            <w:hideMark/>
+          </w:tcPr>
+          <w:p>
+            <w:pPr>
+              <w:spacing w:line="280" w:lineRule="exact"/>
+              <w:jc w:val="center"/>
+              <w:rPr>
+                <w:sz w:val="17"/>
+              </w:rPr>
+            </w:pPr>
+            <w:r>
+              <w:rPr>
+                <w:sz w:val="17"/>
+              </w:rPr>
+              <w:t>-451</w:t>
+            </w:r>
+          </w:p>
+        </w:tc>
+      </w:tr>
+      <w:tr>
+        <w:trPr>
+          <w:trHeight w:val="320"/>
+        </w:trPr>
+        <w:tc>
+          <w:tcPr>
+            <w:tcW w:w="1300" w:type="dxa"/>
+            <w:tcBorders>
+              <w:top w:val="nil"/>
+              <w:left w:val="dotDash" w:sz="8" w:space="0" w:color="auto"/>
+              <w:bottom w:val="single" w:sz="4" w:space="0" w:color="auto"/>
+              <w:right w:val="single" w:sz="4" w:space="0" w:color="auto"/>
+            </w:tcBorders>
+            <w:shd w:val="clear" w:color="auto" w:fill="auto"/>
+            <w:noWrap/>
+            <w:vAlign w:val="center"/>
+            <w:hideMark/>
+          </w:tcPr>
+          <w:p>
+            <w:pPr>
+              <w:spacing w:line="280" w:lineRule="exact"/>
+              <w:jc w:val="center"/>
+              <w:rPr>
+                <w:sz w:val="17"/>
+              </w:rPr>
+            </w:pPr>
+            <w:r>
+              <w:rPr>
+                <w:sz w:val="17"/>
+              </w:rPr>
+              <w:t>128</w:t>
+            </w:r>
+          </w:p>
+        </w:tc>
+        <w:tc>
+          <w:tcPr>
+            <w:tcW w:w="1400" w:type="dxa"/>
+            <w:tcBorders>
+              <w:top w:val="nil"/>
+              <w:left w:val="nil"/>
+              <w:bottom w:val="single" w:sz="4" w:space="0" w:color="auto"/>
+              <w:right w:val="single" w:sz="4" w:space="0" w:color="auto"/>
+            </w:tcBorders>
+            <w:shd w:val="clear" w:color="auto" w:fill="auto"/>
+            <w:noWrap/>
+            <w:vAlign w:val="center"/>
+            <w:hideMark/>
+          </w:tcPr>
+          <w:p>
+            <w:pPr>
+              <w:spacing w:after="0" w:line="240" w:lineRule="auto"/>
+              <w:jc w:val="center"/>
+              <w:rPr>
+                <w:sz w:val="17"/>
+              </w:rPr>
+            </w:pPr>
+            <w:r>
+              <w:rPr>
+                <w:sz w:val="17"/>
+              </w:rPr>
+              <w:t>8.65</w:t>
+            </w:r>
+          </w:p>
+        </w:tc>
+        <w:tc>
+          <w:tcPr>
+            <w:tcW w:w="1480" w:type="dxa"/>
+            <w:tcBorders>
+              <w:top w:val="nil"/>
+              <w:left w:val="nil"/>
+              <w:bottom w:val="single" w:sz="4" w:space="0" w:color="auto"/>
+              <w:right w:val="single" w:sz="4" w:space="0" w:color="auto"/>
+            </w:tcBorders>
+            <w:shd w:val="clear" w:color="auto" w:fill="auto"/>
+            <w:noWrap/>
+            <w:vAlign w:val="center"/>
+            <w:hideMark/>
+          </w:tcPr>
+          <w:p>
+            <w:pPr>
+              <w:spacing w:after="0" w:line="240" w:lineRule="auto"/>
+              <w:jc w:val="center"/>
+              <w:rPr>
+                <w:sz w:val="17"/>
+              </w:rPr>
+            </w:pPr>
+            <w:r>
+              <w:rPr>
+                <w:sz w:val="17"/>
+              </w:rPr>
+              <w:t>59.33</w:t>
+            </w:r>
+          </w:p>
+        </w:tc>
+        <w:tc>
+          <w:tcPr>
+            <w:tcW w:w="1300" w:type="dxa"/>
+            <w:tcBorders>
+              <w:top w:val="nil"/>
+              <w:left w:val="nil"/>
+              <w:bottom w:val="single" w:sz="4" w:space="0" w:color="auto"/>
+              <w:right w:val="single" w:sz="4" w:space="0" w:color="auto"/>
+            </w:tcBorders>
+            <w:shd w:val="clear" w:color="auto" w:fill="auto"/>
+            <w:noWrap/>
+            <w:vAlign w:val="center"/>
+            <w:hideMark/>
+          </w:tcPr>
+          <w:p>
+            <w:pPr>
+              <w:spacing w:after="0" w:line="240" w:lineRule="auto"/>
+              <w:jc w:val="center"/>
+              <w:rPr>
+                <w:sz w:val="17"/>
+              </w:rPr>
+            </w:pPr>
+            <w:r>
+              <w:rPr>
+                <w:sz w:val="17"/>
+              </w:rPr>
+              <w:t>69</w:t>
+            </w:r>
+          </w:p>
+        </w:tc>
+        <w:tc>
+          <w:tcPr>
+            <w:tcW w:w="1300" w:type="dxa"/>
+            <w:tcBorders>
+              <w:top w:val="nil"/>
+              <w:left w:val="nil"/>
+              <w:bottom w:val="single" w:sz="4" w:space="0" w:color="auto"/>
+              <w:right w:val="single" w:sz="4" w:space="0" w:color="auto"/>
+            </w:tcBorders>
+            <w:shd w:val="clear" w:color="auto" w:fill="auto"/>
+            <w:noWrap/>
+            <w:vAlign w:val="center"/>
+            <w:hideMark/>
+          </w:tcPr>
+          <w:p>
+            <w:pPr>
+              <w:spacing w:after="0" w:line="240" w:lineRule="auto"/>
+              <w:jc w:val="center"/>
+              <w:rPr>
+                <w:sz w:val="17"/>
+              </w:rPr>
+            </w:pPr>
+            <w:r>
+              <w:rPr>
+                <w:sz w:val="17"/>
+              </w:rPr>
+              <w:t>48</w:t>
+            </w:r>
+          </w:p>
+        </w:tc>
+        <w:tc>
+          <w:tcPr>
+            <w:tcW w:w="1300" w:type="dxa"/>
+            <w:tcBorders>
+              <w:top w:val="nil"/>
+              <w:left w:val="nil"/>
+              <w:bottom w:val="single" w:sz="4" w:space="0" w:color="auto"/>
+              <w:right w:val="dotDash" w:sz="8" w:space="0" w:color="auto"/>
+            </w:tcBorders>
+            <w:shd w:val="clear" w:color="auto" w:fill="auto"/>
+            <w:noWrap/>
+            <w:vAlign w:val="center"/>
+            <w:hideMark/>
+          </w:tcPr>
+          <w:p>
+            <w:pPr>
+              <w:spacing w:after="0" w:line="240" w:lineRule="auto"/>
+              <w:jc w:val="center"/>
+              <w:rPr>
+                <w:sz w:val="17"/>
+              </w:rPr>
+            </w:pPr>
+            <w:r>
+              <w:rPr>
+                <w:sz w:val="17"/>
+              </w:rPr>
+              <w:t>61</w:t>
+            </w:r>
+          </w:p>
+        </w:tc>
+      </w:tr>
+      <w:tr>
+        <w:trPr>
+          <w:trHeight w:val="320"/>
+        </w:trPr>
+        <w:tc>
+          <w:tcPr>
+            <w:tcW w:w="1300" w:type="dxa"/>
+            <w:tcBorders>
+              <w:top w:val="nil"/>
+              <w:left w:val="dotDash" w:sz="8" w:space="0" w:color="auto"/>
+              <w:bottom w:val="single" w:sz="4" w:space="0" w:color="auto"/>
+              <w:right w:val="single" w:sz="4" w:space="0" w:color="auto"/>
+            </w:tcBorders>
+            <w:shd w:val="clear" w:color="auto" w:fill="auto"/>
+            <w:noWrap/>
+            <w:vAlign w:val="center"/>
+            <w:hideMark/>
+          </w:tcPr>
+          <w:p>
+            <w:pPr>
+              <w:spacing w:line="280" w:lineRule="exact"/>
+              <w:jc w:val="center"/>
+              <w:rPr>
+                <w:sz w:val="17"/>
+              </w:rPr>
+            </w:pPr>
+            <w:r>
+              <w:rPr>
+                <w:sz w:val="17"/>
+              </w:rPr>
+              <w:t>129</w:t>
+            </w:r>
+          </w:p>
+        </w:tc>
+        <w:tc>
+          <w:tcPr>
+            <w:tcW w:w="1400" w:type="dxa"/>
+            <w:tcBorders>
+              <w:top w:val="nil"/>
+              <w:left w:val="nil"/>
+              <w:bottom w:val="single" w:sz="4" w:space="0" w:color="auto"/>
+              <w:right w:val="single" w:sz="4" w:space="0" w:color="auto"/>
+            </w:tcBorders>
+            <w:shd w:val="clear" w:color="auto" w:fill="auto"/>
+            <w:noWrap/>
+            <w:vAlign w:val="center"/>
+            <w:hideMark/>
+          </w:tcPr>
+          <w:p>
+            <w:pPr>
+              <w:spacing w:line="280" w:lineRule="exact"/>
+              <w:jc w:val="center"/>
+              <w:rPr>
+                <w:sz w:val="17"/>
+              </w:rPr>
+            </w:pPr>
+            <w:r>
+              <w:rPr>
+                <w:sz w:val="17"/>
+              </w:rPr>
+              <w:t>16.67</w:t>
+            </w:r>
+          </w:p>
+        </w:tc>
+        <w:tc>
+          <w:tcPr>
+            <w:tcW w:w="1480" w:type="dxa"/>
+            <w:tcBorders>
+              <w:top w:val="nil"/>
+              <w:left w:val="nil"/>
+              <w:bottom w:val="single" w:sz="4" w:space="0" w:color="auto"/>
+              <w:right w:val="single" w:sz="4" w:space="0" w:color="auto"/>
+            </w:tcBorders>
+            <w:shd w:val="clear" w:color="auto" w:fill="auto"/>
+            <w:noWrap/>
+            <w:vAlign w:val="center"/>
+            <w:hideMark/>
+          </w:tcPr>
+          <w:p>
+            <w:pPr>
+              <w:spacing w:line="280" w:lineRule="exact"/>
+              <w:jc w:val="center"/>
+              <w:rPr>
+                <w:sz w:val="17"/>
+              </w:rPr>
+            </w:pPr>
+            <w:r>
+              <w:rPr>
+                <w:sz w:val="17"/>
+              </w:rPr>
+              <w:t>55.00</w:t>
+            </w:r>
+          </w:p>
+        </w:tc>
+        <w:tc>
+          <w:tcPr>
+            <w:tcW w:w="1300" w:type="dxa"/>
+            <w:tcBorders>
+              <w:top w:val="nil"/>
+              <w:left w:val="nil"/>
+              <w:bottom w:val="single" w:sz="4" w:space="0" w:color="auto"/>
+              <w:right w:val="single" w:sz="4" w:space="0" w:color="auto"/>
+            </w:tcBorders>
+            <w:shd w:val="clear" w:color="auto" w:fill="auto"/>
+            <w:noWrap/>
+            <w:vAlign w:val="center"/>
+            <w:hideMark/>
+          </w:tcPr>
+          <w:p>
+            <w:pPr>
+              <w:spacing w:line="280" w:lineRule="exact"/>
+              <w:jc w:val="center"/>
+              <w:rPr>
+                <w:sz w:val="17"/>
+              </w:rPr>
+            </w:pPr>
+            <w:r>
+              <w:rPr>
+                <w:sz w:val="17"/>
+              </w:rPr>
+              <w:t>71</w:t>
+            </w:r>
+          </w:p>
+        </w:tc>
+        <w:tc>
+          <w:tcPr>
+            <w:tcW w:w="1300" w:type="dxa"/>
+            <w:tcBorders>
+              <w:top w:val="nil"/>
+              <w:left w:val="nil"/>
+              <w:bottom w:val="single" w:sz="4" w:space="0" w:color="auto"/>
+              <w:right w:val="single" w:sz="4" w:space="0" w:color="auto"/>
+            </w:tcBorders>
+            <w:shd w:val="clear" w:color="auto" w:fill="auto"/>
+            <w:noWrap/>
+            <w:vAlign w:val="center"/>
+            <w:hideMark/>
+          </w:tcPr>
+          <w:p>
+            <w:pPr>
+              <w:spacing w:line="280" w:lineRule="exact"/>
+              <w:jc w:val="center"/>
+              <w:rPr>
+                <w:sz w:val="17"/>
+              </w:rPr>
+            </w:pPr>
+            <w:r>
+              <w:rPr>
+                <w:sz w:val="17"/>
+              </w:rPr>
+              <w:t>32</w:t>
+            </w:r>
+          </w:p>
+        </w:tc>
+        <w:tc>
+          <w:tcPr>
+            <w:tcW w:w="1300" w:type="dxa"/>
+            <w:tcBorders>
+              <w:top w:val="nil"/>
+              <w:left w:val="nil"/>
+              <w:bottom w:val="single" w:sz="4" w:space="0" w:color="auto"/>
+              <w:right w:val="dotDash" w:sz="8" w:space="0" w:color="auto"/>
+            </w:tcBorders>
+            <w:shd w:val="clear" w:color="auto" w:fill="auto"/>
+            <w:noWrap/>
+            <w:vAlign w:val="center"/>
+            <w:hideMark/>
+          </w:tcPr>
+          <w:p>
+            <w:pPr>
+              <w:spacing w:line="280" w:lineRule="exact"/>
+              <w:jc w:val="center"/>
+              <w:rPr>
+                <w:sz w:val="17"/>
+              </w:rPr>
+            </w:pPr>
+            <w:r>
+              <w:rPr>
+                <w:sz w:val="17"/>
+              </w:rPr>
+              <w:t>62</w:t>
+            </w:r>
+          </w:p>
+        </w:tc>
+      </w:tr>
+      <w:tr>
+        <w:trPr>
+          <w:trHeight w:val="320"/>
+        </w:trPr>
+        <w:tc>
+          <w:tcPr>
+            <w:tcW w:w="1300" w:type="dxa"/>
+            <w:tcBorders>
+              <w:top w:val="nil"/>
+              <w:left w:val="dotDash" w:sz="8" w:space="0" w:color="auto"/>
+              <w:bottom w:val="single" w:sz="4" w:space="0" w:color="auto"/>
+              <w:right w:val="single" w:sz="4" w:space="0" w:color="auto"/>
+            </w:tcBorders>
+            <w:shd w:val="clear" w:color="auto" w:fill="auto"/>
+            <w:noWrap/>
+            <w:vAlign w:val="center"/>
+            <w:hideMark/>
+          </w:tcPr>
+          <w:p>
+            <w:pPr>
+              <w:spacing w:line="280" w:lineRule="exact"/>
+              <w:jc w:val="center"/>
+              <w:rPr>
+                <w:sz w:val="17"/>
+              </w:rPr>
+            </w:pPr>
+            <w:r>
+              <w:rPr>
+                <w:sz w:val="17"/>
+              </w:rPr>
+              <w:t>130</w:t>
+            </w:r>
+          </w:p>
+        </w:tc>
+        <w:tc>
+          <w:tcPr>
+            <w:tcW w:w="1400" w:type="dxa"/>
+            <w:tcBorders>
+              <w:top w:val="nil"/>
+              <w:left w:val="nil"/>
+              <w:bottom w:val="single" w:sz="4" w:space="0" w:color="auto"/>
+              <w:right w:val="single" w:sz="4" w:space="0" w:color="auto"/>
+            </w:tcBorders>
+            <w:shd w:val="clear" w:color="auto" w:fill="auto"/>
+            <w:noWrap/>
+            <w:vAlign w:val="center"/>
+            <w:hideMark/>
+          </w:tcPr>
+          <w:p>
+            <w:pPr>
+              <w:spacing w:line="280" w:lineRule="exact"/>
+              <w:jc w:val="center"/>
+              <w:rPr>
+                <w:sz w:val="17"/>
+              </w:rPr>
+            </w:pPr>
+            <w:r>
+              <w:rPr>
+                <w:sz w:val="17"/>
+              </w:rPr>
+              <w:t>31.67</w:t>
+            </w:r>
+          </w:p>
+        </w:tc>
+        <w:tc>
+          <w:tcPr>
+            <w:tcW w:w="1480" w:type="dxa"/>
+            <w:tcBorders>
+              <w:top w:val="nil"/>
+              <w:left w:val="nil"/>
+              <w:bottom w:val="single" w:sz="4" w:space="0" w:color="auto"/>
+              <w:right w:val="single" w:sz="4" w:space="0" w:color="auto"/>
+            </w:tcBorders>
+            <w:shd w:val="clear" w:color="auto" w:fill="auto"/>
+            <w:noWrap/>
+            <w:vAlign w:val="center"/>
+            <w:hideMark/>
+          </w:tcPr>
+          <w:p>
+            <w:pPr>
+              <w:spacing w:line="280" w:lineRule="exact"/>
+              <w:jc w:val="center"/>
+              <w:rPr>
+                <w:sz w:val="17"/>
+              </w:rPr>
+            </w:pPr>
+            <w:r>
+              <w:rPr>
+                <w:sz w:val="17"/>
+              </w:rPr>
+              <w:t>44.33</w:t>
+            </w:r>
+          </w:p>
+        </w:tc>
+        <w:tc>
+          <w:tcPr>
+            <w:tcW w:w="1300" w:type="dxa"/>
+            <w:tcBorders>
+              <w:top w:val="nil"/>
+              <w:left w:val="nil"/>
+              <w:bottom w:val="single" w:sz="4" w:space="0" w:color="auto"/>
+              <w:right w:val="single" w:sz="4" w:space="0" w:color="auto"/>
+            </w:tcBorders>
+            <w:shd w:val="clear" w:color="auto" w:fill="auto"/>
+            <w:noWrap/>
+            <w:vAlign w:val="center"/>
+            <w:hideMark/>
+          </w:tcPr>
+          <w:p>
+            <w:pPr>
+              <w:spacing w:line="280" w:lineRule="exact"/>
+              <w:jc w:val="center"/>
+              <w:rPr>
+                <w:sz w:val="17"/>
+              </w:rPr>
+            </w:pPr>
+            <w:r>
+              <w:rPr>
+                <w:sz w:val="17"/>
+              </w:rPr>
+              <w:t>72</w:t>
+            </w:r>
+          </w:p>
+        </w:tc>
+        <w:tc>
+          <w:tcPr>
+            <w:tcW w:w="1300" w:type="dxa"/>
+            <w:tcBorders>
+              <w:top w:val="nil"/>
+              <w:left w:val="nil"/>
+              <w:bottom w:val="single" w:sz="4" w:space="0" w:color="auto"/>
+              <w:right w:val="single" w:sz="4" w:space="0" w:color="auto"/>
+            </w:tcBorders>
+            <w:shd w:val="clear" w:color="auto" w:fill="auto"/>
+            <w:noWrap/>
+            <w:vAlign w:val="center"/>
+            <w:hideMark/>
+          </w:tcPr>
+          <w:p>
+            <w:pPr>
+              <w:spacing w:line="280" w:lineRule="exact"/>
+              <w:jc w:val="center"/>
+              <w:rPr>
+                <w:sz w:val="17"/>
+              </w:rPr>
+            </w:pPr>
+            <w:r>
+              <w:rPr>
+                <w:sz w:val="17"/>
+              </w:rPr>
+              <w:t>0</w:t>
+            </w:r>
+          </w:p>
+        </w:tc>
+        <w:tc>
+          <w:tcPr>
+            <w:tcW w:w="1300" w:type="dxa"/>
+            <w:tcBorders>
+              <w:top w:val="nil"/>
+              <w:left w:val="nil"/>
+              <w:bottom w:val="single" w:sz="4" w:space="0" w:color="auto"/>
+              <w:right w:val="dotDash" w:sz="8" w:space="0" w:color="auto"/>
+            </w:tcBorders>
+            <w:shd w:val="clear" w:color="auto" w:fill="auto"/>
+            <w:noWrap/>
+            <w:vAlign w:val="center"/>
+            <w:hideMark/>
+          </w:tcPr>
+          <w:p>
+            <w:pPr>
+              <w:spacing w:line="280" w:lineRule="exact"/>
+              <w:jc w:val="center"/>
+              <w:rPr>
+                <w:sz w:val="17"/>
+              </w:rPr>
+            </w:pPr>
+            <w:r>
+              <w:rPr>
+                <w:sz w:val="17"/>
+              </w:rPr>
+              <w:t>61</w:t>
+            </w:r>
+          </w:p>
+        </w:tc>
+      </w:tr>
+      <w:tr>
+        <w:trPr>
+          <w:trHeight w:val="320"/>
+        </w:trPr>
+        <w:tc>
+          <w:tcPr>
+            <w:tcW w:w="1300" w:type="dxa"/>
+            <w:tcBorders>
+              <w:top w:val="nil"/>
+              <w:left w:val="dotDash" w:sz="8" w:space="0" w:color="auto"/>
+              <w:bottom w:val="single" w:sz="4" w:space="0" w:color="auto"/>
+              <w:right w:val="single" w:sz="4" w:space="0" w:color="auto"/>
+            </w:tcBorders>
+            <w:shd w:val="clear" w:color="auto" w:fill="auto"/>
+            <w:noWrap/>
+            <w:vAlign w:val="bottom"/>
+            <w:hideMark/>
+          </w:tcPr>
+          <w:p>
+            <w:pPr>
+              <w:spacing w:line="280" w:lineRule="exact"/>
+              <w:jc w:val="center"/>
+              <w:rPr>
+                <w:sz w:val="17"/>
+              </w:rPr>
+            </w:pPr>
+            <w:r>
+              <w:rPr>
+                <w:sz w:val="17"/>
+              </w:rPr>
+              <w:lastRenderedPageBreak/>
+              <w:t>131</w:t>
+            </w:r>
+          </w:p>
+        </w:tc>
+        <w:tc>
+          <w:tcPr>
+            <w:tcW w:w="1400" w:type="dxa"/>
+            <w:tcBorders>
+              <w:top w:val="nil"/>
+              <w:left w:val="nil"/>
+              <w:bottom w:val="single" w:sz="4" w:space="0" w:color="auto"/>
+              <w:right w:val="single" w:sz="4" w:space="0" w:color="auto"/>
+            </w:tcBorders>
+            <w:shd w:val="clear" w:color="auto" w:fill="auto"/>
+            <w:noWrap/>
+            <w:vAlign w:val="bottom"/>
+            <w:hideMark/>
+          </w:tcPr>
+          <w:p>
+            <w:pPr>
+              <w:spacing w:line="280" w:lineRule="exact"/>
+              <w:jc w:val="center"/>
+              <w:rPr>
+                <w:sz w:val="17"/>
+              </w:rPr>
+            </w:pPr>
+            <w:r>
+              <w:rPr>
+                <w:sz w:val="17"/>
+              </w:rPr>
+              <w:t>61.55</w:t>
+            </w:r>
+          </w:p>
+        </w:tc>
+        <w:tc>
+          <w:tcPr>
+            <w:tcW w:w="1480" w:type="dxa"/>
+            <w:tcBorders>
+              <w:top w:val="nil"/>
+              <w:left w:val="nil"/>
+              <w:bottom w:val="single" w:sz="4" w:space="0" w:color="auto"/>
+              <w:right w:val="single" w:sz="4" w:space="0" w:color="auto"/>
+            </w:tcBorders>
+            <w:shd w:val="clear" w:color="auto" w:fill="auto"/>
+            <w:noWrap/>
+            <w:vAlign w:val="bottom"/>
+            <w:hideMark/>
+          </w:tcPr>
+          <w:p>
+            <w:pPr>
+              <w:spacing w:line="280" w:lineRule="exact"/>
+              <w:jc w:val="center"/>
+              <w:rPr>
+                <w:sz w:val="17"/>
+              </w:rPr>
+            </w:pPr>
+            <w:r>
+              <w:rPr>
+                <w:sz w:val="17"/>
+              </w:rPr>
+              <w:t>22.67</w:t>
+            </w:r>
+          </w:p>
+        </w:tc>
+        <w:tc>
+          <w:tcPr>
+            <w:tcW w:w="1300" w:type="dxa"/>
+            <w:tcBorders>
+              <w:top w:val="nil"/>
+              <w:left w:val="nil"/>
+              <w:bottom w:val="single" w:sz="4" w:space="0" w:color="auto"/>
+              <w:right w:val="single" w:sz="4" w:space="0" w:color="auto"/>
+            </w:tcBorders>
+            <w:shd w:val="clear" w:color="auto" w:fill="auto"/>
+            <w:noWrap/>
+            <w:vAlign w:val="bottom"/>
+            <w:hideMark/>
+          </w:tcPr>
+          <w:p>
+            <w:pPr>
+              <w:spacing w:line="280" w:lineRule="exact"/>
+              <w:jc w:val="center"/>
+              <w:rPr>
+                <w:sz w:val="17"/>
+              </w:rPr>
+            </w:pPr>
+            <w:r>
+              <w:rPr>
+                <w:sz w:val="17"/>
+              </w:rPr>
+              <w:t>73</w:t>
+            </w:r>
+          </w:p>
+        </w:tc>
+        <w:tc>
+          <w:tcPr>
+            <w:tcW w:w="1300" w:type="dxa"/>
+            <w:tcBorders>
+              <w:top w:val="nil"/>
+              <w:left w:val="nil"/>
+              <w:bottom w:val="single" w:sz="4" w:space="0" w:color="auto"/>
+              <w:right w:val="single" w:sz="4" w:space="0" w:color="auto"/>
+            </w:tcBorders>
+            <w:shd w:val="clear" w:color="auto" w:fill="auto"/>
+            <w:noWrap/>
+            <w:vAlign w:val="bottom"/>
+            <w:hideMark/>
+          </w:tcPr>
+          <w:p>
+            <w:pPr>
+              <w:spacing w:line="280" w:lineRule="exact"/>
+              <w:jc w:val="center"/>
+              <w:rPr>
+                <w:sz w:val="17"/>
+              </w:rPr>
+            </w:pPr>
+            <w:r>
+              <w:rPr>
+                <w:sz w:val="17"/>
+              </w:rPr>
+              <w:t>-64</w:t>
+            </w:r>
+          </w:p>
+        </w:tc>
+        <w:tc>
+          <w:tcPr>
+            <w:tcW w:w="1300" w:type="dxa"/>
+            <w:tcBorders>
+              <w:top w:val="nil"/>
+              <w:left w:val="nil"/>
+              <w:bottom w:val="single" w:sz="4" w:space="0" w:color="auto"/>
+              <w:right w:val="dotDash" w:sz="8" w:space="0" w:color="auto"/>
+            </w:tcBorders>
+            <w:shd w:val="clear" w:color="auto" w:fill="auto"/>
+            <w:noWrap/>
+            <w:vAlign w:val="bottom"/>
+            <w:hideMark/>
+          </w:tcPr>
+          <w:p>
+            <w:pPr>
+              <w:spacing w:line="280" w:lineRule="exact"/>
+              <w:jc w:val="center"/>
+              <w:rPr>
+                <w:sz w:val="17"/>
+              </w:rPr>
+            </w:pPr>
+            <w:r>
+              <w:rPr>
+                <w:sz w:val="17"/>
+              </w:rPr>
+              <w:t>59</w:t>
+            </w:r>
+          </w:p>
+        </w:tc>
+      </w:tr>
+      <w:tr>
+        <w:trPr>
+          <w:trHeight w:val="320"/>
+        </w:trPr>
+        <w:tc>
+          <w:tcPr>
+            <w:tcW w:w="1300" w:type="dxa"/>
+            <w:tcBorders>
+              <w:top w:val="nil"/>
+              <w:left w:val="dotDash" w:sz="8" w:space="0" w:color="auto"/>
+              <w:bottom w:val="single" w:sz="4" w:space="0" w:color="auto"/>
+              <w:right w:val="single" w:sz="4" w:space="0" w:color="auto"/>
+            </w:tcBorders>
+            <w:shd w:val="clear" w:color="auto" w:fill="auto"/>
+            <w:noWrap/>
+            <w:vAlign w:val="bottom"/>
+            <w:hideMark/>
+          </w:tcPr>
+          <w:p>
+            <w:pPr>
+              <w:spacing w:line="280" w:lineRule="exact"/>
+              <w:jc w:val="center"/>
+              <w:rPr>
+                <w:sz w:val="17"/>
+              </w:rPr>
+            </w:pPr>
+            <w:r>
+              <w:rPr>
+                <w:sz w:val="17"/>
+              </w:rPr>
+              <w:t>132</w:t>
+            </w:r>
+          </w:p>
+        </w:tc>
+        <w:tc>
+          <w:tcPr>
+            <w:tcW w:w="1400" w:type="dxa"/>
+            <w:tcBorders>
+              <w:top w:val="nil"/>
+              <w:left w:val="nil"/>
+              <w:bottom w:val="single" w:sz="4" w:space="0" w:color="auto"/>
+              <w:right w:val="single" w:sz="4" w:space="0" w:color="auto"/>
+            </w:tcBorders>
+            <w:shd w:val="clear" w:color="auto" w:fill="auto"/>
+            <w:noWrap/>
+            <w:vAlign w:val="bottom"/>
+            <w:hideMark/>
+          </w:tcPr>
+          <w:p>
+            <w:pPr>
+              <w:spacing w:line="280" w:lineRule="exact"/>
+              <w:jc w:val="center"/>
+              <w:rPr>
+                <w:sz w:val="17"/>
+              </w:rPr>
+            </w:pPr>
+            <w:r>
+              <w:rPr>
+                <w:sz w:val="17"/>
+              </w:rPr>
+              <w:t>122.38</w:t>
+            </w:r>
+          </w:p>
+        </w:tc>
+        <w:tc>
+          <w:tcPr>
+            <w:tcW w:w="1480" w:type="dxa"/>
+            <w:tcBorders>
+              <w:top w:val="nil"/>
+              <w:left w:val="nil"/>
+              <w:bottom w:val="single" w:sz="4" w:space="0" w:color="auto"/>
+              <w:right w:val="single" w:sz="4" w:space="0" w:color="auto"/>
+            </w:tcBorders>
+            <w:shd w:val="clear" w:color="auto" w:fill="auto"/>
+            <w:noWrap/>
+            <w:vAlign w:val="bottom"/>
+            <w:hideMark/>
+          </w:tcPr>
+          <w:p>
+            <w:pPr>
+              <w:spacing w:line="280" w:lineRule="exact"/>
+              <w:jc w:val="center"/>
+              <w:rPr>
+                <w:sz w:val="17"/>
+              </w:rPr>
+            </w:pPr>
+            <w:r>
+              <w:rPr>
+                <w:sz w:val="17"/>
+              </w:rPr>
+              <w:t>-19.00</w:t>
+            </w:r>
+          </w:p>
+        </w:tc>
+        <w:tc>
+          <w:tcPr>
+            <w:tcW w:w="1300" w:type="dxa"/>
+            <w:tcBorders>
+              <w:top w:val="nil"/>
+              <w:left w:val="nil"/>
+              <w:bottom w:val="single" w:sz="4" w:space="0" w:color="auto"/>
+              <w:right w:val="single" w:sz="4" w:space="0" w:color="auto"/>
+            </w:tcBorders>
+            <w:shd w:val="clear" w:color="auto" w:fill="auto"/>
+            <w:noWrap/>
+            <w:vAlign w:val="bottom"/>
+            <w:hideMark/>
+          </w:tcPr>
+          <w:p>
+            <w:pPr>
+              <w:spacing w:line="280" w:lineRule="exact"/>
+              <w:jc w:val="center"/>
+              <w:rPr>
+                <w:sz w:val="17"/>
+              </w:rPr>
+            </w:pPr>
+            <w:r>
+              <w:rPr>
+                <w:sz w:val="17"/>
+              </w:rPr>
+              <w:t>72</w:t>
+            </w:r>
+          </w:p>
+        </w:tc>
+        <w:tc>
+          <w:tcPr>
+            <w:tcW w:w="1300" w:type="dxa"/>
+            <w:tcBorders>
+              <w:top w:val="nil"/>
+              <w:left w:val="nil"/>
+              <w:bottom w:val="single" w:sz="4" w:space="0" w:color="auto"/>
+              <w:right w:val="single" w:sz="4" w:space="0" w:color="auto"/>
+            </w:tcBorders>
+            <w:shd w:val="clear" w:color="auto" w:fill="auto"/>
+            <w:noWrap/>
+            <w:vAlign w:val="bottom"/>
+            <w:hideMark/>
+          </w:tcPr>
+          <w:p>
+            <w:pPr>
+              <w:spacing w:line="280" w:lineRule="exact"/>
+              <w:jc w:val="center"/>
+              <w:rPr>
+                <w:sz w:val="17"/>
+              </w:rPr>
+            </w:pPr>
+            <w:r>
+              <w:rPr>
+                <w:sz w:val="17"/>
+              </w:rPr>
+              <w:t>-192</w:t>
+            </w:r>
+          </w:p>
+        </w:tc>
+        <w:tc>
+          <w:tcPr>
+            <w:tcW w:w="1300" w:type="dxa"/>
+            <w:tcBorders>
+              <w:top w:val="nil"/>
+              <w:left w:val="nil"/>
+              <w:bottom w:val="single" w:sz="4" w:space="0" w:color="auto"/>
+              <w:right w:val="dotDash" w:sz="8" w:space="0" w:color="auto"/>
+            </w:tcBorders>
+            <w:shd w:val="clear" w:color="auto" w:fill="auto"/>
+            <w:noWrap/>
+            <w:vAlign w:val="bottom"/>
+            <w:hideMark/>
+          </w:tcPr>
+          <w:p>
+            <w:pPr>
+              <w:spacing w:line="280" w:lineRule="exact"/>
+              <w:jc w:val="center"/>
+              <w:rPr>
+                <w:sz w:val="17"/>
+              </w:rPr>
+            </w:pPr>
+            <w:r>
+              <w:rPr>
+                <w:sz w:val="17"/>
+              </w:rPr>
+              <w:t>63</w:t>
+            </w:r>
+          </w:p>
+        </w:tc>
+      </w:tr>
+      <w:tr>
+        <w:trPr>
+          <w:trHeight w:val="340"/>
+        </w:trPr>
+        <w:tc>
+          <w:tcPr>
+            <w:tcW w:w="1300" w:type="dxa"/>
+            <w:tcBorders>
+              <w:top w:val="nil"/>
+              <w:left w:val="dotDash" w:sz="8" w:space="0" w:color="auto"/>
+              <w:bottom w:val="dotDash" w:sz="8" w:space="0" w:color="auto"/>
+              <w:right w:val="single" w:sz="4" w:space="0" w:color="auto"/>
+            </w:tcBorders>
+            <w:shd w:val="clear" w:color="auto" w:fill="auto"/>
+            <w:noWrap/>
+            <w:vAlign w:val="bottom"/>
+            <w:hideMark/>
+          </w:tcPr>
+          <w:p>
+            <w:pPr>
+              <w:spacing w:line="280" w:lineRule="exact"/>
+              <w:jc w:val="center"/>
+              <w:rPr>
+                <w:sz w:val="17"/>
+              </w:rPr>
+            </w:pPr>
+            <w:r>
+              <w:rPr>
+                <w:sz w:val="17"/>
+              </w:rPr>
+              <w:t>133</w:t>
+            </w:r>
+          </w:p>
+        </w:tc>
+        <w:tc>
+          <w:tcPr>
+            <w:tcW w:w="1400" w:type="dxa"/>
+            <w:tcBorders>
+              <w:top w:val="nil"/>
+              <w:left w:val="nil"/>
+              <w:bottom w:val="dotDash" w:sz="8" w:space="0" w:color="auto"/>
+              <w:right w:val="single" w:sz="4" w:space="0" w:color="auto"/>
+            </w:tcBorders>
+            <w:shd w:val="clear" w:color="auto" w:fill="auto"/>
+            <w:noWrap/>
+            <w:vAlign w:val="bottom"/>
+            <w:hideMark/>
+          </w:tcPr>
+          <w:p>
+            <w:pPr>
+              <w:spacing w:line="280" w:lineRule="exact"/>
+              <w:jc w:val="center"/>
+              <w:rPr>
+                <w:sz w:val="17"/>
+              </w:rPr>
+            </w:pPr>
+            <w:r>
+              <w:rPr>
+                <w:sz w:val="17"/>
+              </w:rPr>
+              <w:t>243.29</w:t>
+            </w:r>
+          </w:p>
+        </w:tc>
+        <w:tc>
+          <w:tcPr>
+            <w:tcW w:w="1480" w:type="dxa"/>
+            <w:tcBorders>
+              <w:top w:val="nil"/>
+              <w:left w:val="nil"/>
+              <w:bottom w:val="dotDash" w:sz="8" w:space="0" w:color="auto"/>
+              <w:right w:val="single" w:sz="4" w:space="0" w:color="auto"/>
+            </w:tcBorders>
+            <w:shd w:val="clear" w:color="auto" w:fill="auto"/>
+            <w:noWrap/>
+            <w:vAlign w:val="bottom"/>
+            <w:hideMark/>
+          </w:tcPr>
+          <w:p>
+            <w:pPr>
+              <w:spacing w:line="280" w:lineRule="exact"/>
+              <w:jc w:val="center"/>
+              <w:rPr>
+                <w:sz w:val="17"/>
+              </w:rPr>
+            </w:pPr>
+            <w:r>
+              <w:rPr>
+                <w:sz w:val="17"/>
+              </w:rPr>
+              <w:t>-104.00</w:t>
+            </w:r>
+          </w:p>
+        </w:tc>
+        <w:tc>
+          <w:tcPr>
+            <w:tcW w:w="1300" w:type="dxa"/>
+            <w:tcBorders>
+              <w:top w:val="nil"/>
+              <w:left w:val="nil"/>
+              <w:bottom w:val="dotDash" w:sz="8" w:space="0" w:color="auto"/>
+              <w:right w:val="single" w:sz="4" w:space="0" w:color="auto"/>
+            </w:tcBorders>
+            <w:shd w:val="clear" w:color="auto" w:fill="auto"/>
+            <w:noWrap/>
+            <w:vAlign w:val="bottom"/>
+            <w:hideMark/>
+          </w:tcPr>
+          <w:p>
+            <w:pPr>
+              <w:spacing w:line="280" w:lineRule="exact"/>
+              <w:jc w:val="center"/>
+              <w:rPr>
+                <w:sz w:val="17"/>
+              </w:rPr>
+            </w:pPr>
+            <w:r>
+              <w:rPr>
+                <w:sz w:val="17"/>
+              </w:rPr>
+              <w:t>74</w:t>
+            </w:r>
+          </w:p>
+        </w:tc>
+        <w:tc>
+          <w:tcPr>
+            <w:tcW w:w="1300" w:type="dxa"/>
+            <w:tcBorders>
+              <w:top w:val="nil"/>
+              <w:left w:val="nil"/>
+              <w:bottom w:val="dotDash" w:sz="8" w:space="0" w:color="auto"/>
+              <w:right w:val="single" w:sz="4" w:space="0" w:color="auto"/>
+            </w:tcBorders>
+            <w:shd w:val="clear" w:color="auto" w:fill="auto"/>
+            <w:noWrap/>
+            <w:vAlign w:val="bottom"/>
+            <w:hideMark/>
+          </w:tcPr>
+          <w:p>
+            <w:pPr>
+              <w:spacing w:line="280" w:lineRule="exact"/>
+              <w:jc w:val="center"/>
+              <w:rPr>
+                <w:sz w:val="17"/>
+              </w:rPr>
+            </w:pPr>
+            <w:r>
+              <w:rPr>
+                <w:sz w:val="17"/>
+              </w:rPr>
+              <w:t>-448</w:t>
+            </w:r>
+          </w:p>
+        </w:tc>
+        <w:tc>
+          <w:tcPr>
+            <w:tcW w:w="1300" w:type="dxa"/>
+            <w:tcBorders>
+              <w:top w:val="nil"/>
+              <w:left w:val="nil"/>
+              <w:bottom w:val="dotDash" w:sz="8" w:space="0" w:color="auto"/>
+              <w:right w:val="dotDash" w:sz="8" w:space="0" w:color="auto"/>
+            </w:tcBorders>
+            <w:shd w:val="clear" w:color="auto" w:fill="auto"/>
+            <w:noWrap/>
+            <w:vAlign w:val="bottom"/>
+            <w:hideMark/>
+          </w:tcPr>
+          <w:p>
+            <w:pPr>
+              <w:spacing w:line="280" w:lineRule="exact"/>
+              <w:jc w:val="center"/>
+              <w:rPr>
+                <w:sz w:val="17"/>
+              </w:rPr>
+            </w:pPr>
+            <w:r>
+              <w:rPr>
+                <w:sz w:val="17"/>
+              </w:rPr>
+              <w:t>62</w:t>
+            </w:r>
+          </w:p>
+        </w:tc>
+      </w:tr>
+    </w:tbl>
+    <w:p/>
+    <w:p>
+      <w:r>
+        <w:t>After standard deviation</w:t>
+      </w:r>
+      <w:r>
+        <w:t xml:space="preserve"> reaches</w:t>
+      </w:r>
+      <w:r>
+        <w:t xml:space="preserve"> maximum value at spin 133, it gradually stabilizes</w:t>
+      </w:r>
+      <w:r>
+        <w:t xml:space="preserve"> as number of </w:t>
+      </w:r>
+      <w:r>
+        <w:t>spin</w:t>
+      </w:r>
+      <w:r>
+        <w:t xml:space="preserve"> increase</w:t>
+      </w:r>
+      <w:r>
+        <w:t xml:space="preserve">. Since the Martingale strategy is to double the bet after every loss and probability of winning is 18/38, </w:t>
+      </w:r>
+      <w:proofErr w:type="gramStart"/>
+      <w:r>
+        <w:t>all of</w:t>
+      </w:r>
+      <w:proofErr w:type="gramEnd"/>
+      <w:r>
+        <w:t xml:space="preserve"> the episodes eventually reach $80. In our case of martingale strategy</w:t>
+      </w:r>
+      <w:r>
+        <w:t xml:space="preserve"> </w:t>
+      </w:r>
+      <w:r>
+        <w:t xml:space="preserve">all episodes </w:t>
+      </w:r>
+      <w:r>
+        <w:t>reach $80 at spin 174, which means that standard deviation becomes 0.</w:t>
+      </w:r>
+    </w:p>
+    <w:p>
+      <w:pPr>
+        <w:spacing w:line="240" w:lineRule="auto"/>
+        <w:jc w:val="center"/>
+      </w:pPr>
+      <w:r>
+        <w:rPr>
+          <w:noProof/>
+          <w14:ligatures w14:val="none"/>
+          <w14:numForm w14:val="default"/>
+          <w14:numSpacing w14:val="default"/>
+        </w:rPr>
+        <w:drawing>
+          <wp:inline distT="0" distB="0" distL="0" distR="0" wp14:anchorId="0F1EA0CA" wp14:editId="489B2028">
+            <wp:extent cx="3558746" cy="1779373"/>
+            <wp:effectExtent l="0" t="0" r="0" b="0"/>
+            <wp:docPr id="1368901030" name="Picture 1" descr="A graph of a graph&#10;&#10;AI-generated content may be incorrect."/>
+            <wp:cNvGraphicFramePr>
+              <a:graphicFrameLocks xmlns:a="http://schemas.openxmlformats.org/drawingml/2006/main" noChangeAspect="1"/>
+            </wp:cNvGraphicFramePr>
+            <a:graphic xmlns:a="http://schemas.openxmlformats.org/drawingml/2006/main">
+              <a:graphicData uri="http://schemas.openxmlformats.org/drawingml/2006/picture">
+                <pic:pic xmlns:pic="http://schemas.openxmlformats.org/drawingml/2006/picture">
+                  <pic:nvPicPr>
+                    <pic:cNvPr id="1368901030" name="Picture 1" descr="A graph of a graph&#10;&#10;AI-generated content may be incorrect."/>
+                    <pic:cNvPicPr/>
+                  </pic:nvPicPr>
+                  <pic:blipFill>
+                    <a:blip r:embed="rId11" cstate="print">
+                      <a:extLst>
+                        <a:ext uri="{28A0092B-C50C-407E-A947-70E740481C1C}">
+                          <a14:useLocalDpi xmlns:a14="http://schemas.microsoft.com/office/drawing/2010/main" val="0"/>
+                        </a:ext>
+                      </a:extLst>
+                    </a:blip>
+                    <a:stretch>
+                      <a:fillRect/>
+                    </a:stretch>
+                  </pic:blipFill>
+                  <pic:spPr>
+                    <a:xfrm>
+                      <a:off x="0" y="0"/>
+                      <a:ext cx="3591081" cy="1795540"/>
+                    </a:xfrm>
+                    <a:prstGeom prst="rect">
+                      <a:avLst/>
+                    </a:prstGeom>
+                  </pic:spPr>
+                </pic:pic>
+              </a:graphicData>
+            </a:graphic>
+          </wp:inline>
+        </w:drawing>
+      </w:r>
+    </w:p>
+    <w:p>
+      <w:pPr>
+        <w:pStyle w:val="FigureCaption"/>
+      </w:pPr>
+      <w:r>
+        <w:t xml:space="preserve">Make sure your flowcharts are more useful than this one. Source: </w:t>
       </w:r>
       <w:hyperlink r:id="rId12" w:history="1">
         <w:r>
           <w:rPr>
             <w:rStyle w:val="Hyperlink"/>
+            <w:spacing w:val="11"/>
+            <w14:numForm w14:val="lining"/>
           </w:rPr>
-          <w:t>decimal tab stop.</w:t>
+          <w:t>XKCD</w:t>
         </w:r>
       </w:hyperlink>
       <w:r>
-        <w:t xml:space="preserve"> The default table style (</w:t>
-      </w:r>
-      <w:r>
-        <w:t>below</w:t>
-      </w:r>
-      <w:r>
-        <w:t>) reduces the text size to be equal to the caption text.</w:t>
+        <w:t>.</w:t>
       </w:r>
     </w:p>
     <w:p>
-      <w:r>
-        <w:t xml:space="preserve">Table captions should be formatted the same way as figure captions, but they should be placed above the table. The popular mnemonic for this is: figures at the foot, tables at the top. </w:t>
-      </w:r>
-      <w:r>
-        <w:t xml:space="preserve">The </w:t>
-      </w:r>
-      <w:r>
-        <w:rPr>
-          <w:i/>
-          <w:iCs/>
-        </w:rPr>
-        <w:t>Table Caption</w:t>
-      </w:r>
-      <w:r>
-        <w:t xml:space="preserve"> paragraph style will number your tables automatically. </w:t>
-      </w:r>
-      <w:r>
-        <w:t>Like figures, tables should not exceed the margins and should be centered on the page.</w:t>
+      <w:pPr>
+        <w:pStyle w:val="Heading2"/>
+      </w:pPr>
+      <w:r>
+        <w:t>Experiment 2</w:t>
       </w:r>
     </w:p>
+    <w:p>
+      <w:r>
+        <w:t xml:space="preserve">In experiment2, number of episodes we simulate increases to 1000. </w:t>
+      </w:r>
+      <w:proofErr w:type="gramStart"/>
+      <w:r>
+        <w:t>And also</w:t>
+      </w:r>
+      <w:proofErr w:type="gramEnd"/>
+      <w:r>
+        <w:t>, now there’s a bankroll. Each winning streak and losing streak will contribute to the bankroll. If bankroll reaches 0, simulation stops.</w:t>
+      </w:r>
+    </w:p>
+    <w:p>
+      <w:pPr>
+        <w:pStyle w:val="Heading3"/>
+      </w:pPr>
+      <w:r>
+        <w:t xml:space="preserve">Question </w:t>
+      </w:r>
+      <w:r>
+        <w:t>4</w:t>
+      </w:r>
+    </w:p>
+    <w:p>
+      <w:r>
+        <w:t xml:space="preserve">Since we carry over the $80 dollar to the last spins, we will be able to calculate how many times we have won the game within 1000 spins for all the 1000 </w:t>
+      </w:r>
+      <w:proofErr w:type="spellStart"/>
+      <w:r>
+        <w:t>epiosdes</w:t>
+      </w:r>
+      <w:proofErr w:type="spellEnd"/>
+      <w:r>
+        <w:t xml:space="preserve">. Out of 1000 episodes, the simulator </w:t>
+      </w:r>
+      <w:proofErr w:type="gramStart"/>
+      <w:r>
+        <w:t>tell</w:t>
+      </w:r>
+      <w:proofErr w:type="gramEnd"/>
+      <w:r>
+        <w:t xml:space="preserve"> us that there are 359 cases where we have lost and 641 cases that the user has won the game. Thus, the probability of winning the bet is 64.1%.</w:t>
+      </w:r>
+    </w:p>
+    <w:p>
+      <w:pPr>
+        <w:pStyle w:val="Heading3"/>
+      </w:pPr>
+      <w:r>
+        <w:lastRenderedPageBreak/>
+        <w:t xml:space="preserve">Question </w:t>
+      </w:r>
+      <w:r>
+        <w:t>5</w:t>
+      </w:r>
+    </w:p>
+    <w:p/>
     <w:p>
       <w:pPr>
         <w:pStyle w:val="Heading2"/>
@@ -1247,11 +2768,7 @@
         <w:t xml:space="preserve"> </w:t>
       </w:r>
       <w:r>
-        <w:t xml:space="preserve">for clarity. For example, “Heavy use of peer grading would compromise [the school’s] </w:t>
-      </w:r>
-      <w:r>
-        <w:lastRenderedPageBreak/>
-        <w:t>reputation” (Joyner</w:t>
+        <w:t>for clarity. For example, “Heavy use of peer grading would compromise [the school’s] reputation” (Joyner</w:t>
       </w:r>
       <w:r>
         <w:t>,</w:t>
@@ -1346,6 +2863,7 @@
         <w:pStyle w:val="Heading3"/>
       </w:pPr>
       <w:r>
+        <w:lastRenderedPageBreak/>
         <w:t>Lists</w:t>
       </w:r>
     </w:p>
@@ -1470,7 +2988,7 @@
         <w:rPr>
           <w:rStyle w:val="FootnoteReference"/>
         </w:rPr>
-        <w:footnoteReference w:id="3"/>
+        <w:footnoteReference w:id="2"/>
       </w:r>
       <w:r>
         <w:t xml:space="preserve"> The citation should be placed close in the text to the actual claim, not merely at the end of the paragraph. For example: students in the </w:t>
@@ -1554,11 +3072,7 @@
         <w:t>.’</w:t>
       </w:r>
       <w:r>
-        <w:t xml:space="preserve"> </w:t>
-      </w:r>
-      <w:r>
-        <w:lastRenderedPageBreak/>
-        <w:t>For example: Joyner et al. (2016) claim that a round of peer review prior to grading may improve graders’ efficiency and the quality of feedback given. This applies to parenthetical citations as well, e.g. (Joyner et al.</w:t>
+        <w:t xml:space="preserve"> For example: Joyner et al. (2016) claim that a round of peer review prior to grading may improve graders’ efficiency and the quality of feedback given. This applies to parenthetical citations as well, e.g. (Joyner et al.</w:t>
       </w:r>
       <w:r>
         <w:t>,</w:t>
@@ -1592,7 +3106,11 @@
         <w:t>,</w:t>
       </w:r>
       <w:r>
-        <w:t xml:space="preserve"> 2018a and Joyner</w:t>
+        <w:t xml:space="preserve"> 2018a </w:t>
+      </w:r>
+      <w:r>
+        <w:lastRenderedPageBreak/>
+        <w:t>and Joyner</w:t>
       </w:r>
       <w:r>
         <w:t>,</w:t>
@@ -1733,7 +3251,6 @@
         <w:pStyle w:val="Heading1"/>
       </w:pPr>
       <w:r>
-        <w:lastRenderedPageBreak/>
         <w:t>Appendices</w:t>
       </w:r>
     </w:p>
@@ -1915,7 +3432,11 @@
         <w:t xml:space="preserve"> in full</w:t>
       </w:r>
       <w:r>
-        <w:t>. The body text should be sufficient to answer the question, and the appendices should be included only for you to reference or to give</w:t>
+        <w:t xml:space="preserve">. The body text should be sufficient to answer the question, and the appendices should be included only </w:t>
+      </w:r>
+      <w:r>
+        <w:lastRenderedPageBreak/>
+        <w:t>for you to reference or to give</w:t>
       </w:r>
       <w:r>
         <w:t xml:space="preserve"> additional</w:t>
@@ -2186,89 +3707,39 @@
         <w:footnoteRef/>
       </w:r>
       <w:r>
-        <w:t xml:space="preserve"> Here are instructions for </w:t>
+        <w:t xml:space="preserve"> </w:t>
+      </w:r>
+      <w:r>
+        <w:t xml:space="preserve">In-line citations are </w:t>
+      </w:r>
+      <w:r>
+        <w:t>preferred</w:t>
+      </w:r>
+      <w:r>
+        <w:t xml:space="preserve"> over footnotes, and w</w:t>
+      </w:r>
+      <w:r>
+        <w:t xml:space="preserve">e </w:t>
+      </w:r>
+      <w:r>
+        <w:t>favor</w:t>
+      </w:r>
+      <w:r>
+        <w:t xml:space="preserve"> APA citation format for both in-line citations and reference lists</w:t>
+      </w:r>
+      <w:r>
+        <w:t>.</w:t>
+      </w:r>
+      <w:r>
+        <w:t xml:space="preserve"> </w:t>
+      </w:r>
+      <w:r>
+        <w:t>R</w:t>
+      </w:r>
+      <w:r>
+        <w:t xml:space="preserve">efer to the </w:t>
       </w:r>
       <w:hyperlink r:id="rId1" w:history="1">
-        <w:r>
-          <w:rPr>
-            <w:rStyle w:val="Hyperlink"/>
-          </w:rPr>
-          <w:t>Microsoft Word</w:t>
-        </w:r>
-      </w:hyperlink>
-      <w:r>
-        <w:t xml:space="preserve">, </w:t>
-      </w:r>
-      <w:hyperlink r:id="rId2" w:history="1">
-        <w:r>
-          <w:rPr>
-            <w:rStyle w:val="Hyperlink"/>
-          </w:rPr>
-          <w:t>Apple Pages</w:t>
-        </w:r>
-      </w:hyperlink>
-      <w:r>
-        <w:t xml:space="preserve">, and </w:t>
-      </w:r>
-      <w:hyperlink r:id="rId3" w:history="1">
-        <w:r>
-          <w:rPr>
-            <w:rStyle w:val="Hyperlink"/>
-          </w:rPr>
-          <w:t>Google Docs</w:t>
-        </w:r>
-      </w:hyperlink>
-      <w:r>
-        <w:t>.</w:t>
-      </w:r>
-    </w:p>
-  </w:footnote>
-  <w:footnote w:id="3">
-    <w:p>
-      <w:pPr>
-        <w:pStyle w:val="Footnote"/>
-      </w:pPr>
-      <w:r>
-        <w:rPr>
-          <w:rStyle w:val="FootnoteReference"/>
-          <w:vertAlign w:val="baseline"/>
-        </w:rPr>
-        <w:footnoteRef/>
-      </w:r>
-      <w:r>
-        <w:t xml:space="preserve"> </w:t>
-      </w:r>
-      <w:r>
-        <w:t xml:space="preserve">In-line citations are </w:t>
-      </w:r>
-      <w:r>
-        <w:t>preferred</w:t>
-      </w:r>
-      <w:r>
-        <w:t xml:space="preserve"> over footnotes, and w</w:t>
-      </w:r>
-      <w:r>
-        <w:t xml:space="preserve">e </w:t>
-      </w:r>
-      <w:r>
-        <w:t>favor</w:t>
-      </w:r>
-      <w:r>
-        <w:t xml:space="preserve"> APA citation format for both in-line citations and reference lists</w:t>
-      </w:r>
-      <w:r>
-        <w:t>.</w:t>
-      </w:r>
-      <w:r>
-        <w:t xml:space="preserve"> </w:t>
-      </w:r>
-      <w:r>
-        <w:t>R</w:t>
-      </w:r>
-      <w:r>
-        <w:t xml:space="preserve">efer to the </w:t>
-      </w:r>
-      <w:hyperlink r:id="rId4" w:history="1">
         <w:r>
           <w:rPr>
             <w:rStyle w:val="Hyperlink"/>
@@ -3209,6 +4680,98 @@
     </w:lvl>
   </w:abstractNum>
   <w:abstractNum w:abstractNumId="8" w15:restartNumberingAfterBreak="0">
+    <w:nsid w:val="20CB54F4"/>
+    <w:multiLevelType w:val="multilevel"/>
+    <w:tmpl w:val="76EE22EA"/>
+    <w:styleLink w:val="CurrentList1"/>
+    <w:lvl w:ilvl="0">
+      <w:start w:val="1"/>
+      <w:numFmt w:val="decimal"/>
+      <w:lvlText w:val="Figure %1—"/>
+      <w:lvlJc w:val="left"/>
+      <w:pPr>
+        <w:ind w:left="1440" w:firstLine="360"/>
+      </w:pPr>
+      <w:rPr>
+        <w:rFonts w:hint="default"/>
+        <w:b/>
+        <w:i/>
+      </w:rPr>
+    </w:lvl>
+    <w:lvl w:ilvl="1">
+      <w:start w:val="1"/>
+      <w:numFmt w:val="lowerLetter"/>
+      <w:lvlText w:val="%2."/>
+      <w:lvlJc w:val="left"/>
+      <w:pPr>
+        <w:ind w:left="1440" w:hanging="360"/>
+      </w:pPr>
+    </w:lvl>
+    <w:lvl w:ilvl="2">
+      <w:start w:val="1"/>
+      <w:numFmt w:val="lowerRoman"/>
+      <w:lvlText w:val="%3."/>
+      <w:lvlJc w:val="right"/>
+      <w:pPr>
+        <w:ind w:left="2160" w:hanging="180"/>
+      </w:pPr>
+    </w:lvl>
+    <w:lvl w:ilvl="3">
+      <w:start w:val="1"/>
+      <w:numFmt w:val="decimal"/>
+      <w:lvlText w:val="%4."/>
+      <w:lvlJc w:val="left"/>
+      <w:pPr>
+        <w:ind w:left="2880" w:hanging="360"/>
+      </w:pPr>
+    </w:lvl>
+    <w:lvl w:ilvl="4">
+      <w:start w:val="1"/>
+      <w:numFmt w:val="lowerLetter"/>
+      <w:lvlText w:val="%5."/>
+      <w:lvlJc w:val="left"/>
+      <w:pPr>
+        <w:ind w:left="3600" w:hanging="360"/>
+      </w:pPr>
+    </w:lvl>
+    <w:lvl w:ilvl="5">
+      <w:start w:val="1"/>
+      <w:numFmt w:val="lowerRoman"/>
+      <w:lvlText w:val="%6."/>
+      <w:lvlJc w:val="right"/>
+      <w:pPr>
+        <w:ind w:left="4320" w:hanging="180"/>
+      </w:pPr>
+    </w:lvl>
+    <w:lvl w:ilvl="6">
+      <w:start w:val="1"/>
+      <w:numFmt w:val="decimal"/>
+      <w:lvlText w:val="%7."/>
+      <w:lvlJc w:val="left"/>
+      <w:pPr>
+        <w:ind w:left="5040" w:hanging="360"/>
+      </w:pPr>
+    </w:lvl>
+    <w:lvl w:ilvl="7">
+      <w:start w:val="1"/>
+      <w:numFmt w:val="lowerLetter"/>
+      <w:lvlText w:val="%8."/>
+      <w:lvlJc w:val="left"/>
+      <w:pPr>
+        <w:ind w:left="5760" w:hanging="360"/>
+      </w:pPr>
+    </w:lvl>
+    <w:lvl w:ilvl="8">
+      <w:start w:val="1"/>
+      <w:numFmt w:val="lowerRoman"/>
+      <w:lvlText w:val="%9."/>
+      <w:lvlJc w:val="right"/>
+      <w:pPr>
+        <w:ind w:left="6480" w:hanging="180"/>
+      </w:pPr>
+    </w:lvl>
+  </w:abstractNum>
+  <w:abstractNum w:abstractNumId="9" w15:restartNumberingAfterBreak="0">
     <w:nsid w:val="24272837"/>
     <w:multiLevelType w:val="multilevel"/>
     <w:tmpl w:val="8460E436"/>
@@ -3335,7 +4898,7 @@
       </w:rPr>
     </w:lvl>
   </w:abstractNum>
-  <w:abstractNum w:abstractNumId="9" w15:restartNumberingAfterBreak="0">
+  <w:abstractNum w:abstractNumId="10" w15:restartNumberingAfterBreak="0">
     <w:nsid w:val="24A3308F"/>
     <w:multiLevelType w:val="multilevel"/>
     <w:tmpl w:val="02386D80"/>
@@ -3447,7 +5010,7 @@
       </w:rPr>
     </w:lvl>
   </w:abstractNum>
-  <w:abstractNum w:abstractNumId="10" w15:restartNumberingAfterBreak="0">
+  <w:abstractNum w:abstractNumId="11" w15:restartNumberingAfterBreak="0">
     <w:nsid w:val="278A19F8"/>
     <w:multiLevelType w:val="multilevel"/>
     <w:tmpl w:val="7CF8C968"/>
@@ -3568,7 +5131,7 @@
       </w:rPr>
     </w:lvl>
   </w:abstractNum>
-  <w:abstractNum w:abstractNumId="11" w15:restartNumberingAfterBreak="0">
+  <w:abstractNum w:abstractNumId="12" w15:restartNumberingAfterBreak="0">
     <w:nsid w:val="27C1574F"/>
     <w:multiLevelType w:val="multilevel"/>
     <w:tmpl w:val="C110FFDA"/>
@@ -3690,7 +5253,7 @@
       </w:rPr>
     </w:lvl>
   </w:abstractNum>
-  <w:abstractNum w:abstractNumId="12" w15:restartNumberingAfterBreak="0">
+  <w:abstractNum w:abstractNumId="13" w15:restartNumberingAfterBreak="0">
     <w:nsid w:val="27D42A6A"/>
     <w:multiLevelType w:val="hybridMultilevel"/>
     <w:tmpl w:val="AE94FE2E"/>
@@ -3803,7 +5366,7 @@
       </w:rPr>
     </w:lvl>
   </w:abstractNum>
-  <w:abstractNum w:abstractNumId="13" w15:restartNumberingAfterBreak="0">
+  <w:abstractNum w:abstractNumId="14" w15:restartNumberingAfterBreak="0">
     <w:nsid w:val="2C9A4763"/>
     <w:multiLevelType w:val="multilevel"/>
     <w:tmpl w:val="02386D80"/>
@@ -3915,7 +5478,7 @@
       </w:rPr>
     </w:lvl>
   </w:abstractNum>
-  <w:abstractNum w:abstractNumId="14" w15:restartNumberingAfterBreak="0">
+  <w:abstractNum w:abstractNumId="15" w15:restartNumberingAfterBreak="0">
     <w:nsid w:val="2E6B70FC"/>
     <w:multiLevelType w:val="hybridMultilevel"/>
     <w:tmpl w:val="D5885AEC"/>
@@ -4009,7 +5572,7 @@
       </w:pPr>
     </w:lvl>
   </w:abstractNum>
-  <w:abstractNum w:abstractNumId="15" w15:restartNumberingAfterBreak="0">
+  <w:abstractNum w:abstractNumId="16" w15:restartNumberingAfterBreak="0">
     <w:nsid w:val="2EFB0254"/>
     <w:multiLevelType w:val="multilevel"/>
     <w:tmpl w:val="7826BC82"/>
@@ -4128,7 +5691,7 @@
       </w:rPr>
     </w:lvl>
   </w:abstractNum>
-  <w:abstractNum w:abstractNumId="16" w15:restartNumberingAfterBreak="0">
+  <w:abstractNum w:abstractNumId="17" w15:restartNumberingAfterBreak="0">
     <w:nsid w:val="32911A7D"/>
     <w:multiLevelType w:val="multilevel"/>
     <w:tmpl w:val="67F0CE12"/>
@@ -4250,7 +5813,7 @@
       </w:rPr>
     </w:lvl>
   </w:abstractNum>
-  <w:abstractNum w:abstractNumId="17" w15:restartNumberingAfterBreak="0">
+  <w:abstractNum w:abstractNumId="18" w15:restartNumberingAfterBreak="0">
     <w:nsid w:val="3B60082B"/>
     <w:multiLevelType w:val="multilevel"/>
     <w:tmpl w:val="93DC0582"/>
@@ -4342,7 +5905,7 @@
       </w:pPr>
     </w:lvl>
   </w:abstractNum>
-  <w:abstractNum w:abstractNumId="18" w15:restartNumberingAfterBreak="0">
+  <w:abstractNum w:abstractNumId="19" w15:restartNumberingAfterBreak="0">
     <w:nsid w:val="3E2B2C4B"/>
     <w:multiLevelType w:val="multilevel"/>
     <w:tmpl w:val="B09CDE22"/>
@@ -4434,7 +5997,7 @@
       </w:pPr>
     </w:lvl>
   </w:abstractNum>
-  <w:abstractNum w:abstractNumId="19" w15:restartNumberingAfterBreak="0">
+  <w:abstractNum w:abstractNumId="20" w15:restartNumberingAfterBreak="0">
     <w:nsid w:val="44937B5F"/>
     <w:multiLevelType w:val="multilevel"/>
     <w:tmpl w:val="F21CC1A0"/>
@@ -4558,7 +6121,7 @@
       </w:rPr>
     </w:lvl>
   </w:abstractNum>
-  <w:abstractNum w:abstractNumId="20" w15:restartNumberingAfterBreak="0">
+  <w:abstractNum w:abstractNumId="21" w15:restartNumberingAfterBreak="0">
     <w:nsid w:val="44BD4AC0"/>
     <w:multiLevelType w:val="multilevel"/>
     <w:tmpl w:val="1D4099D2"/>
@@ -4677,10 +6240,10 @@
       </w:rPr>
     </w:lvl>
   </w:abstractNum>
-  <w:abstractNum w:abstractNumId="21" w15:restartNumberingAfterBreak="0">
+  <w:abstractNum w:abstractNumId="22" w15:restartNumberingAfterBreak="0">
     <w:nsid w:val="49E507DF"/>
     <w:multiLevelType w:val="hybridMultilevel"/>
-    <w:tmpl w:val="76EE22EA"/>
+    <w:tmpl w:val="7332E9B4"/>
     <w:lvl w:ilvl="0" w:tplc="C8D41AC0">
       <w:start w:val="1"/>
       <w:numFmt w:val="decimal"/>
@@ -4769,7 +6332,7 @@
       </w:pPr>
     </w:lvl>
   </w:abstractNum>
-  <w:abstractNum w:abstractNumId="22" w15:restartNumberingAfterBreak="0">
+  <w:abstractNum w:abstractNumId="23" w15:restartNumberingAfterBreak="0">
     <w:nsid w:val="4FF22AEC"/>
     <w:multiLevelType w:val="multilevel"/>
     <w:tmpl w:val="C47C47DE"/>
@@ -4890,7 +6453,7 @@
       </w:rPr>
     </w:lvl>
   </w:abstractNum>
-  <w:abstractNum w:abstractNumId="23" w15:restartNumberingAfterBreak="0">
+  <w:abstractNum w:abstractNumId="24" w15:restartNumberingAfterBreak="0">
     <w:nsid w:val="502323F7"/>
     <w:multiLevelType w:val="multilevel"/>
     <w:tmpl w:val="EBF6C670"/>
@@ -5014,7 +6577,7 @@
       </w:rPr>
     </w:lvl>
   </w:abstractNum>
-  <w:abstractNum w:abstractNumId="24" w15:restartNumberingAfterBreak="0">
+  <w:abstractNum w:abstractNumId="25" w15:restartNumberingAfterBreak="0">
     <w:nsid w:val="549D5FC7"/>
     <w:multiLevelType w:val="hybridMultilevel"/>
     <w:tmpl w:val="F9BE760E"/>
@@ -5132,7 +6695,7 @@
       </w:rPr>
     </w:lvl>
   </w:abstractNum>
-  <w:abstractNum w:abstractNumId="25" w15:restartNumberingAfterBreak="0">
+  <w:abstractNum w:abstractNumId="26" w15:restartNumberingAfterBreak="0">
     <w:nsid w:val="558233C2"/>
     <w:multiLevelType w:val="multilevel"/>
     <w:tmpl w:val="B11E810E"/>
@@ -5245,7 +6808,7 @@
       </w:pPr>
     </w:lvl>
   </w:abstractNum>
-  <w:abstractNum w:abstractNumId="26" w15:restartNumberingAfterBreak="0">
+  <w:abstractNum w:abstractNumId="27" w15:restartNumberingAfterBreak="0">
     <w:nsid w:val="583F447C"/>
     <w:multiLevelType w:val="multilevel"/>
     <w:tmpl w:val="13D66D56"/>
@@ -5358,7 +6921,7 @@
       </w:rPr>
     </w:lvl>
   </w:abstractNum>
-  <w:abstractNum w:abstractNumId="27" w15:restartNumberingAfterBreak="0">
+  <w:abstractNum w:abstractNumId="28" w15:restartNumberingAfterBreak="0">
     <w:nsid w:val="59CD6426"/>
     <w:multiLevelType w:val="hybridMultilevel"/>
     <w:tmpl w:val="363E5706"/>
@@ -5472,7 +7035,7 @@
       </w:rPr>
     </w:lvl>
   </w:abstractNum>
-  <w:abstractNum w:abstractNumId="28" w15:restartNumberingAfterBreak="0">
+  <w:abstractNum w:abstractNumId="29" w15:restartNumberingAfterBreak="0">
     <w:nsid w:val="5EC56B98"/>
     <w:multiLevelType w:val="multilevel"/>
     <w:tmpl w:val="4624302A"/>
@@ -5593,7 +7156,7 @@
       </w:rPr>
     </w:lvl>
   </w:abstractNum>
-  <w:abstractNum w:abstractNumId="29" w15:restartNumberingAfterBreak="0">
+  <w:abstractNum w:abstractNumId="30" w15:restartNumberingAfterBreak="0">
     <w:nsid w:val="5FD54C2E"/>
     <w:multiLevelType w:val="hybridMultilevel"/>
     <w:tmpl w:val="8C226F9C"/>
@@ -5706,7 +7269,7 @@
       </w:rPr>
     </w:lvl>
   </w:abstractNum>
-  <w:abstractNum w:abstractNumId="30" w15:restartNumberingAfterBreak="0">
+  <w:abstractNum w:abstractNumId="31" w15:restartNumberingAfterBreak="0">
     <w:nsid w:val="64247628"/>
     <w:multiLevelType w:val="multilevel"/>
     <w:tmpl w:val="82BAC106"/>
@@ -5855,7 +7418,7 @@
       </w:rPr>
     </w:lvl>
   </w:abstractNum>
-  <w:abstractNum w:abstractNumId="31" w15:restartNumberingAfterBreak="0">
+  <w:abstractNum w:abstractNumId="32" w15:restartNumberingAfterBreak="0">
     <w:nsid w:val="68915BD8"/>
     <w:multiLevelType w:val="hybridMultilevel"/>
     <w:tmpl w:val="FD565E36"/>
@@ -5947,7 +7510,7 @@
       </w:pPr>
     </w:lvl>
   </w:abstractNum>
-  <w:abstractNum w:abstractNumId="32" w15:restartNumberingAfterBreak="0">
+  <w:abstractNum w:abstractNumId="33" w15:restartNumberingAfterBreak="0">
     <w:nsid w:val="69232DCA"/>
     <w:multiLevelType w:val="hybridMultilevel"/>
     <w:tmpl w:val="D5885AEC"/>
@@ -6041,7 +7604,7 @@
       </w:pPr>
     </w:lvl>
   </w:abstractNum>
-  <w:abstractNum w:abstractNumId="33" w15:restartNumberingAfterBreak="0">
+  <w:abstractNum w:abstractNumId="34" w15:restartNumberingAfterBreak="0">
     <w:nsid w:val="6B5D2178"/>
     <w:multiLevelType w:val="hybridMultilevel"/>
     <w:tmpl w:val="F442092E"/>
@@ -6129,7 +7692,7 @@
       </w:pPr>
     </w:lvl>
   </w:abstractNum>
-  <w:abstractNum w:abstractNumId="34" w15:restartNumberingAfterBreak="0">
+  <w:abstractNum w:abstractNumId="35" w15:restartNumberingAfterBreak="0">
     <w:nsid w:val="71E52D52"/>
     <w:multiLevelType w:val="hybridMultilevel"/>
     <w:tmpl w:val="BB4A7902"/>
@@ -6223,7 +7786,7 @@
       </w:pPr>
     </w:lvl>
   </w:abstractNum>
-  <w:abstractNum w:abstractNumId="35" w15:restartNumberingAfterBreak="0">
+  <w:abstractNum w:abstractNumId="36" w15:restartNumberingAfterBreak="0">
     <w:nsid w:val="79877CC6"/>
     <w:multiLevelType w:val="multilevel"/>
     <w:tmpl w:val="9216D1F4"/>
@@ -6345,7 +7908,7 @@
       </w:rPr>
     </w:lvl>
   </w:abstractNum>
-  <w:abstractNum w:abstractNumId="36" w15:restartNumberingAfterBreak="0">
+  <w:abstractNum w:abstractNumId="37" w15:restartNumberingAfterBreak="0">
     <w:nsid w:val="7A46337A"/>
     <w:multiLevelType w:val="hybridMultilevel"/>
     <w:tmpl w:val="714AC07C"/>
@@ -6434,7 +7997,7 @@
       </w:pPr>
     </w:lvl>
   </w:abstractNum>
-  <w:abstractNum w:abstractNumId="37" w15:restartNumberingAfterBreak="0">
+  <w:abstractNum w:abstractNumId="38" w15:restartNumberingAfterBreak="0">
     <w:nsid w:val="7B554C99"/>
     <w:multiLevelType w:val="hybridMultilevel"/>
     <w:tmpl w:val="411E9F76"/>
@@ -6549,7 +8112,7 @@
       </w:rPr>
     </w:lvl>
   </w:abstractNum>
-  <w:abstractNum w:abstractNumId="38" w15:restartNumberingAfterBreak="0">
+  <w:abstractNum w:abstractNumId="39" w15:restartNumberingAfterBreak="0">
     <w:nsid w:val="7CDF5434"/>
     <w:multiLevelType w:val="multilevel"/>
     <w:tmpl w:val="2A62436A"/>
@@ -6644,10 +8207,10 @@
     <w:abstractNumId w:val="5"/>
   </w:num>
   <w:num w:numId="2" w16cid:durableId="1675497028">
-    <w:abstractNumId w:val="30"/>
+    <w:abstractNumId w:val="31"/>
   </w:num>
   <w:num w:numId="3" w16cid:durableId="198128181">
-    <w:abstractNumId w:val="25"/>
+    <w:abstractNumId w:val="26"/>
   </w:num>
   <w:num w:numId="4" w16cid:durableId="1783453504">
     <w:abstractNumId w:val="5"/>
@@ -6680,70 +8243,70 @@
     </w:lvlOverride>
   </w:num>
   <w:num w:numId="5" w16cid:durableId="1115904546">
-    <w:abstractNumId w:val="34"/>
+    <w:abstractNumId w:val="35"/>
   </w:num>
   <w:num w:numId="6" w16cid:durableId="333067791">
-    <w:abstractNumId w:val="14"/>
+    <w:abstractNumId w:val="15"/>
   </w:num>
   <w:num w:numId="7" w16cid:durableId="1647706323">
-    <w:abstractNumId w:val="32"/>
+    <w:abstractNumId w:val="33"/>
   </w:num>
   <w:num w:numId="8" w16cid:durableId="574364399">
     <w:abstractNumId w:val="7"/>
   </w:num>
   <w:num w:numId="9" w16cid:durableId="736442838">
-    <w:abstractNumId w:val="33"/>
+    <w:abstractNumId w:val="34"/>
   </w:num>
   <w:num w:numId="10" w16cid:durableId="1075711217">
+    <w:abstractNumId w:val="14"/>
+  </w:num>
+  <w:num w:numId="11" w16cid:durableId="2034913914">
+    <w:abstractNumId w:val="10"/>
+  </w:num>
+  <w:num w:numId="12" w16cid:durableId="1216426269">
+    <w:abstractNumId w:val="27"/>
+  </w:num>
+  <w:num w:numId="13" w16cid:durableId="187109633">
     <w:abstractNumId w:val="13"/>
   </w:num>
-  <w:num w:numId="11" w16cid:durableId="2034913914">
-    <w:abstractNumId w:val="9"/>
-  </w:num>
-  <w:num w:numId="12" w16cid:durableId="1216426269">
-    <w:abstractNumId w:val="26"/>
-  </w:num>
-  <w:num w:numId="13" w16cid:durableId="187109633">
-    <w:abstractNumId w:val="12"/>
-  </w:num>
   <w:num w:numId="14" w16cid:durableId="1336765421">
-    <w:abstractNumId w:val="29"/>
+    <w:abstractNumId w:val="30"/>
   </w:num>
   <w:num w:numId="15" w16cid:durableId="1632397140">
-    <w:abstractNumId w:val="36"/>
+    <w:abstractNumId w:val="37"/>
   </w:num>
   <w:num w:numId="16" w16cid:durableId="1931503849">
-    <w:abstractNumId w:val="34"/>
+    <w:abstractNumId w:val="35"/>
     <w:lvlOverride w:ilvl="0">
       <w:startOverride w:val="1"/>
     </w:lvlOverride>
   </w:num>
   <w:num w:numId="17" w16cid:durableId="1626739888">
-    <w:abstractNumId w:val="34"/>
+    <w:abstractNumId w:val="35"/>
     <w:lvlOverride w:ilvl="0">
       <w:startOverride w:val="1"/>
     </w:lvlOverride>
   </w:num>
   <w:num w:numId="18" w16cid:durableId="1181553747">
-    <w:abstractNumId w:val="34"/>
+    <w:abstractNumId w:val="35"/>
     <w:lvlOverride w:ilvl="0">
       <w:startOverride w:val="1"/>
     </w:lvlOverride>
   </w:num>
   <w:num w:numId="19" w16cid:durableId="1897162564">
-    <w:abstractNumId w:val="34"/>
+    <w:abstractNumId w:val="35"/>
     <w:lvlOverride w:ilvl="0">
       <w:startOverride w:val="1"/>
     </w:lvlOverride>
   </w:num>
   <w:num w:numId="20" w16cid:durableId="1862819990">
-    <w:abstractNumId w:val="34"/>
+    <w:abstractNumId w:val="35"/>
     <w:lvlOverride w:ilvl="0">
       <w:startOverride w:val="1"/>
     </w:lvlOverride>
   </w:num>
   <w:num w:numId="21" w16cid:durableId="1919905099">
-    <w:abstractNumId w:val="34"/>
+    <w:abstractNumId w:val="35"/>
     <w:lvlOverride w:ilvl="0">
       <w:startOverride w:val="1"/>
     </w:lvlOverride>
@@ -6752,25 +8315,25 @@
     <w:abstractNumId w:val="0"/>
   </w:num>
   <w:num w:numId="23" w16cid:durableId="1740010261">
-    <w:abstractNumId w:val="27"/>
+    <w:abstractNumId w:val="28"/>
   </w:num>
   <w:num w:numId="24" w16cid:durableId="466241618">
-    <w:abstractNumId w:val="27"/>
+    <w:abstractNumId w:val="28"/>
     <w:lvlOverride w:ilvl="0">
       <w:startOverride w:val="1"/>
     </w:lvlOverride>
   </w:num>
   <w:num w:numId="25" w16cid:durableId="814183826">
-    <w:abstractNumId w:val="35"/>
+    <w:abstractNumId w:val="36"/>
   </w:num>
   <w:num w:numId="26" w16cid:durableId="250478988">
     <w:abstractNumId w:val="6"/>
   </w:num>
   <w:num w:numId="27" w16cid:durableId="336736854">
-    <w:abstractNumId w:val="17"/>
+    <w:abstractNumId w:val="18"/>
   </w:num>
   <w:num w:numId="28" w16cid:durableId="1989090359">
-    <w:abstractNumId w:val="18"/>
+    <w:abstractNumId w:val="19"/>
   </w:num>
   <w:num w:numId="29" w16cid:durableId="1509363449">
     <w:abstractNumId w:val="4"/>
@@ -6779,61 +8342,67 @@
     <w:abstractNumId w:val="2"/>
   </w:num>
   <w:num w:numId="31" w16cid:durableId="1582714030">
-    <w:abstractNumId w:val="11"/>
+    <w:abstractNumId w:val="12"/>
   </w:num>
   <w:num w:numId="32" w16cid:durableId="2094008981">
-    <w:abstractNumId w:val="15"/>
+    <w:abstractNumId w:val="16"/>
   </w:num>
   <w:num w:numId="33" w16cid:durableId="1442722793">
     <w:abstractNumId w:val="1"/>
   </w:num>
   <w:num w:numId="34" w16cid:durableId="2008363457">
-    <w:abstractNumId w:val="16"/>
+    <w:abstractNumId w:val="17"/>
   </w:num>
   <w:num w:numId="35" w16cid:durableId="1818568059">
+    <w:abstractNumId w:val="21"/>
+  </w:num>
+  <w:num w:numId="36" w16cid:durableId="1422607781">
+    <w:abstractNumId w:val="9"/>
+  </w:num>
+  <w:num w:numId="37" w16cid:durableId="865143347">
+    <w:abstractNumId w:val="29"/>
+  </w:num>
+  <w:num w:numId="38" w16cid:durableId="1716811499">
+    <w:abstractNumId w:val="24"/>
+  </w:num>
+  <w:num w:numId="39" w16cid:durableId="1334602124">
+    <w:abstractNumId w:val="23"/>
+  </w:num>
+  <w:num w:numId="40" w16cid:durableId="876352859">
     <w:abstractNumId w:val="20"/>
   </w:num>
-  <w:num w:numId="36" w16cid:durableId="1422607781">
-    <w:abstractNumId w:val="8"/>
+  <w:num w:numId="41" w16cid:durableId="1347437169">
+    <w:abstractNumId w:val="11"/>
   </w:num>
-  <w:num w:numId="37" w16cid:durableId="865143347">
-    <w:abstractNumId w:val="28"/>
+  <w:num w:numId="42" w16cid:durableId="1905531647">
+    <w:abstractNumId w:val="25"/>
   </w:num>
-  <w:num w:numId="38" w16cid:durableId="1716811499">
-    <w:abstractNumId w:val="23"/>
+  <w:num w:numId="43" w16cid:durableId="931625897">
+    <w:abstractNumId w:val="38"/>
   </w:num>
-  <w:num w:numId="39" w16cid:durableId="1334602124">
+  <w:num w:numId="44" w16cid:durableId="1081609668">
     <w:abstractNumId w:val="22"/>
   </w:num>
-  <w:num w:numId="40" w16cid:durableId="876352859">
-    <w:abstractNumId w:val="19"/>
-  </w:num>
-  <w:num w:numId="41" w16cid:durableId="1347437169">
-    <w:abstractNumId w:val="10"/>
-  </w:num>
-  <w:num w:numId="42" w16cid:durableId="1905531647">
-    <w:abstractNumId w:val="24"/>
-  </w:num>
-  <w:num w:numId="43" w16cid:durableId="931625897">
-    <w:abstractNumId w:val="37"/>
-  </w:num>
-  <w:num w:numId="44" w16cid:durableId="1081609668">
-    <w:abstractNumId w:val="21"/>
-  </w:num>
   <w:num w:numId="45" w16cid:durableId="1678575741">
-    <w:abstractNumId w:val="38"/>
+    <w:abstractNumId w:val="39"/>
   </w:num>
   <w:num w:numId="46" w16cid:durableId="205260509">
-    <w:abstractNumId w:val="31"/>
+    <w:abstractNumId w:val="32"/>
   </w:num>
   <w:num w:numId="47" w16cid:durableId="631860778">
     <w:abstractNumId w:val="3"/>
   </w:num>
   <w:num w:numId="48" w16cid:durableId="1221593488">
-    <w:abstractNumId w:val="21"/>
+    <w:abstractNumId w:val="22"/>
+  </w:num>
+  <w:num w:numId="49" w16cid:durableId="1983776917">
+    <w:abstractNumId w:val="22"/>
     <w:lvlOverride w:ilvl="0">
       <w:startOverride w:val="1"/>
     </w:lvlOverride>
+  </w:num>
+  <w:num w:numId="50" w16cid:durableId="1452436006">
+    <w:abstractNumId w:val="8"/>
   </w:num>
 </w:numbering>
 </file>
@@ -8056,7 +9625,7 @@
     <w:rsid w:val="0054029E"/>
     <w:pPr>
       <w:numPr>
-        <w:numId w:val="44"/>
+        <w:numId w:val="48"/>
       </w:numPr>
       <w:tabs>
         <w:tab w:val="left" w:pos="2250"/>
@@ -8065,7 +9634,6 @@
         <w:tab w:val="left" w:pos="2333"/>
         <w:tab w:val="left" w:pos="2362"/>
       </w:tabs>
-      <w:ind w:firstLine="0"/>
     </w:pPr>
   </w:style>
   <w:style w:type="paragraph" w:customStyle="1" w:styleId="TableCaption">
@@ -8095,6 +9663,28 @@
     <w:rsid w:val="00942D6B"/>
     <w:rPr>
       <w:color w:val="666666"/>
+    </w:rPr>
+  </w:style>
+  <w:style w:type="numbering" w:customStyle="1" w:styleId="CurrentList1">
+    <w:name w:val="Current List1"/>
+    <w:uiPriority w:val="99"/>
+    <w:rsid w:val="0006010D"/>
+    <w:pPr>
+      <w:numPr>
+        <w:numId w:val="50"/>
+      </w:numPr>
+    </w:pPr>
+  </w:style>
+  <w:style w:type="character" w:styleId="FollowedHyperlink">
+    <w:name w:val="FollowedHyperlink"/>
+    <w:basedOn w:val="DefaultParagraphFont"/>
+    <w:uiPriority w:val="99"/>
+    <w:semiHidden/>
+    <w:unhideWhenUsed/>
+    <w:rsid w:val="002B6D59"/>
+    <w:rPr>
+      <w:color w:val="954F72" w:themeColor="followedHyperlink"/>
+      <w:u w:val="single"/>
     </w:rPr>
   </w:style>
 </w:styles>

</xml_diff>